<commit_message>
made changes to the first paragraph in introduction
</commit_message>
<xml_diff>
--- a/Report.docx
+++ b/Report.docx
@@ -1,6 +1,6 @@
 
 <file path=word/document.xml><?xml version="1.0" encoding="utf-8"?>
-<w:document xmlns:wpc="http://schemas.microsoft.com/office/word/2010/wordprocessingCanvas" xmlns:cx="http://schemas.microsoft.com/office/drawing/2014/chartex" xmlns:cx1="http://schemas.microsoft.com/office/drawing/2015/9/8/chartex" xmlns:cx2="http://schemas.microsoft.com/office/drawing/2015/10/21/chartex" xmlns:mc="http://schemas.openxmlformats.org/markup-compatibility/2006" xmlns:o="urn:schemas-microsoft-com:office:office" xmlns:r="http://schemas.openxmlformats.org/officeDocument/2006/relationships" xmlns:m="http://schemas.openxmlformats.org/officeDocument/2006/math" xmlns:v="urn:schemas-microsoft-com:vml" xmlns:wp14="http://schemas.microsoft.com/office/word/2010/wordprocessingDrawing" xmlns:wp="http://schemas.openxmlformats.org/drawingml/2006/wordprocessingDrawing" xmlns:w10="urn:schemas-microsoft-com:office:word" xmlns:w="http://schemas.openxmlformats.org/wordprocessingml/2006/main" xmlns:w14="http://schemas.microsoft.com/office/word/2010/wordml" xmlns:w15="http://schemas.microsoft.com/office/word/2012/wordml" xmlns:w16se="http://schemas.microsoft.com/office/word/2015/wordml/symex" xmlns:wpg="http://schemas.microsoft.com/office/word/2010/wordprocessingGroup" xmlns:wpi="http://schemas.microsoft.com/office/word/2010/wordprocessingInk" xmlns:wne="http://schemas.microsoft.com/office/word/2006/wordml" xmlns:wps="http://schemas.microsoft.com/office/word/2010/wordprocessingShape" mc:Ignorable="w14 w15 w16se wp14">
+<w:document xmlns:wpc="http://schemas.microsoft.com/office/word/2010/wordprocessingCanvas" xmlns:mo="http://schemas.microsoft.com/office/mac/office/2008/main" xmlns:mc="http://schemas.openxmlformats.org/markup-compatibility/2006" xmlns:mv="urn:schemas-microsoft-com:mac:vml" xmlns:o="urn:schemas-microsoft-com:office:office" xmlns:r="http://schemas.openxmlformats.org/officeDocument/2006/relationships" xmlns:m="http://schemas.openxmlformats.org/officeDocument/2006/math" xmlns:v="urn:schemas-microsoft-com:vml" xmlns:wp14="http://schemas.microsoft.com/office/word/2010/wordprocessingDrawing" xmlns:wp="http://schemas.openxmlformats.org/drawingml/2006/wordprocessingDrawing" xmlns:w10="urn:schemas-microsoft-com:office:word" xmlns:w="http://schemas.openxmlformats.org/wordprocessingml/2006/main" xmlns:w14="http://schemas.microsoft.com/office/word/2010/wordml" xmlns:w15="http://schemas.microsoft.com/office/word/2012/wordml" xmlns:wpg="http://schemas.microsoft.com/office/word/2010/wordprocessingGroup" xmlns:wpi="http://schemas.microsoft.com/office/word/2010/wordprocessingInk" xmlns:wne="http://schemas.microsoft.com/office/word/2006/wordml" xmlns:wps="http://schemas.microsoft.com/office/word/2010/wordprocessingShape" mc:Ignorable="w14 w15 wp14">
   <w:body>
     <w:p>
       <w:pPr>
@@ -13,7 +13,6 @@
       <w:r>
         <w:rPr>
           <w:noProof/>
-          <w:lang w:val="en-NZ" w:eastAsia="en-NZ"/>
         </w:rPr>
         <mc:AlternateContent>
           <mc:Choice Requires="wps">
@@ -139,7 +138,7 @@
           </mc:Choice>
           <mc:Fallback>
             <w:pict>
-              <v:rect w14:anchorId="07BE31E2" id="Rectangle 467" o:spid="_x0000_s1026" style="position:absolute;margin-left:128.05pt;margin-top:41.75pt;width:276.35pt;height:237.6pt;z-index:251660288;visibility:visible;mso-wrap-style:square;mso-width-percent:0;mso-height-percent:300;mso-wrap-distance-left:9pt;mso-wrap-distance-top:0;mso-wrap-distance-right:9pt;mso-wrap-distance-bottom:0;mso-position-horizontal:absolute;mso-position-horizontal-relative:page;mso-position-vertical:absolute;mso-position-vertical-relative:page;mso-width-percent:0;mso-height-percent:300;mso-width-relative:page;mso-height-relative:page;v-text-anchor:bottom" o:gfxdata="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" fillcolor="#44546a [3215]" stroked="f" strokeweight="1pt">
+              <v:rect w14:anchorId="07BE31E2" id="Rectangle 467" o:spid="_x0000_s1026" style="position:absolute;margin-left:128.05pt;margin-top:41.75pt;width:276.35pt;height:237.6pt;z-index:251660288;visibility:visible;mso-wrap-style:square;mso-width-percent:0;mso-height-percent:300;mso-wrap-distance-left:9pt;mso-wrap-distance-top:0;mso-wrap-distance-right:9pt;mso-wrap-distance-bottom:0;mso-position-horizontal:absolute;mso-position-horizontal-relative:page;mso-position-vertical:absolute;mso-position-vertical-relative:page;mso-width-percent:0;mso-height-percent:300;mso-width-relative:page;mso-height-relative:page;v-text-anchor:bottom" o:gfxdata="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" fillcolor="#44546a [3215]" stroked="f" strokeweight="1pt">
                 <v:textbox inset="14.4pt,14.4pt,14.4pt,28.8pt">
                   <w:txbxContent>
                     <w:p>
@@ -202,7 +201,6 @@
       <w:r>
         <w:rPr>
           <w:noProof/>
-          <w:lang w:val="en-NZ" w:eastAsia="en-NZ"/>
         </w:rPr>
         <mc:AlternateContent>
           <mc:Choice Requires="wps">
@@ -277,7 +275,7 @@
               </wp:anchor>
             </w:drawing>
           </mc:Choice>
-          <mc:Fallback xmlns:mo="http://schemas.microsoft.com/office/mac/office/2008/main" xmlns:mv="urn:schemas-microsoft-com:mac:vml">
+          <mc:Fallback xmlns:w16se="http://schemas.microsoft.com/office/word/2015/wordml/symex" xmlns:cx2="http://schemas.microsoft.com/office/drawing/2015/10/21/chartex" xmlns:cx1="http://schemas.microsoft.com/office/drawing/2015/9/8/chartex" xmlns:cx="http://schemas.microsoft.com/office/drawing/2014/chartex">
             <w:pict>
               <v:rect w14:anchorId="36876CC2" id="Rectangle_x0020_468" o:spid="_x0000_s1026" style="position:absolute;margin-left:206.65pt;margin-top:21.5pt;width:293.25pt;height:554.4pt;z-index:251659264;visibility:visible;mso-wrap-style:square;mso-width-percent:0;mso-height-percent:700;mso-wrap-distance-left:9pt;mso-wrap-distance-top:0;mso-wrap-distance-right:9pt;mso-wrap-distance-bottom:0;mso-position-horizontal:absolute;mso-position-horizontal-relative:page;mso-position-vertical:absolute;mso-position-vertical-relative:page;mso-width-percent:0;mso-height-percent:700;mso-width-relative:page;mso-height-relative:page;v-text-anchor:middle" o:gfxdata="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" fillcolor="white [3212]" strokecolor="#747070 [1614]" strokeweight="1.25pt">
                 <w10:wrap anchorx="page" anchory="page"/>
@@ -304,7 +302,6 @@
       <w:r>
         <w:rPr>
           <w:noProof/>
-          <w:lang w:val="en-NZ" w:eastAsia="en-NZ"/>
         </w:rPr>
         <mc:AlternateContent>
           <mc:Choice Requires="wps">
@@ -407,7 +404,7 @@
           </mc:Choice>
           <mc:Fallback>
             <w:pict>
-              <v:rect w14:anchorId="3BF8EF0F" id="Rectangle 466" o:spid="_x0000_s1027" style="position:absolute;margin-left:0;margin-top:0;width:581.4pt;height:752.4pt;z-index:-251654144;visibility:visible;mso-wrap-style:square;mso-width-percent:950;mso-height-percent:950;mso-wrap-distance-left:9pt;mso-wrap-distance-top:0;mso-wrap-distance-right:9pt;mso-wrap-distance-bottom:0;mso-position-horizontal:center;mso-position-horizontal-relative:page;mso-position-vertical:center;mso-position-vertical-relative:page;mso-width-percent:950;mso-height-percent:950;mso-width-relative:page;mso-height-relative:page;v-text-anchor:middle" o:gfxdata="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" fillcolor="#deeaf6 [660]" stroked="f" strokeweight="1pt">
+              <v:rect w14:anchorId="3BF8EF0F" id="Rectangle 466" o:spid="_x0000_s1027" style="position:absolute;margin-left:0;margin-top:0;width:581.4pt;height:752.4pt;z-index:-251654144;visibility:visible;mso-wrap-style:square;mso-width-percent:950;mso-height-percent:950;mso-wrap-distance-left:9pt;mso-wrap-distance-top:0;mso-wrap-distance-right:9pt;mso-wrap-distance-bottom:0;mso-position-horizontal:center;mso-position-horizontal-relative:page;mso-position-vertical:center;mso-position-vertical-relative:page;mso-width-percent:950;mso-height-percent:950;mso-width-relative:page;mso-height-relative:page;v-text-anchor:middle" o:gfxdata="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" fillcolor="#deeaf6 [660]" stroked="f" strokeweight="1pt">
                 <v:fill color2="#9cc2e5 [1940]" rotate="t" focus="100%" type="gradient">
                   <o:fill v:ext="view" type="gradientUnscaled"/>
                 </v:fill>
@@ -434,7 +431,6 @@
       <w:r>
         <w:rPr>
           <w:noProof/>
-          <w:lang w:val="en-NZ" w:eastAsia="en-NZ"/>
         </w:rPr>
         <mc:AlternateContent>
           <mc:Choice Requires="wps">
@@ -520,7 +516,7 @@
               </wp:anchor>
             </w:drawing>
           </mc:Choice>
-          <mc:Fallback xmlns:mo="http://schemas.microsoft.com/office/mac/office/2008/main" xmlns:mv="urn:schemas-microsoft-com:mac:vml">
+          <mc:Fallback xmlns:w16se="http://schemas.microsoft.com/office/word/2015/wordml/symex" xmlns:cx2="http://schemas.microsoft.com/office/drawing/2015/10/21/chartex" xmlns:cx1="http://schemas.microsoft.com/office/drawing/2015/9/8/chartex" xmlns:cx="http://schemas.microsoft.com/office/drawing/2014/chartex">
             <w:pict>
               <v:rect w14:anchorId="2CF9EA43" id="Rectangle_x0020_469" o:spid="_x0000_s1026" style="position:absolute;margin-left:0;margin-top:0;width:226.45pt;height:9.35pt;z-index:251661312;visibility:visible;mso-wrap-style:square;mso-width-percent:370;mso-height-percent:0;mso-left-percent:455;mso-top-percent:690;mso-wrap-distance-left:9pt;mso-wrap-distance-top:0;mso-wrap-distance-right:9pt;mso-wrap-distance-bottom:0;mso-position-horizontal-relative:page;mso-position-vertical-relative:page;mso-width-percent:370;mso-height-percent:0;mso-left-percent:455;mso-top-percent:690;mso-width-relative:page;mso-height-relative:margin;v-text-anchor:middle" o:gfxdata="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" fillcolor="#5b9bd5 [3204]" stroked="f" strokeweight="1pt">
                 <w10:wrap anchorx="page" anchory="page"/>
@@ -544,7 +540,6 @@
       <w:r>
         <w:rPr>
           <w:noProof/>
-          <w:lang w:val="en-NZ" w:eastAsia="en-NZ"/>
         </w:rPr>
         <mc:AlternateContent>
           <mc:Choice Requires="wps">
@@ -651,11 +646,11 @@
           </mc:Choice>
           <mc:Fallback>
             <w:pict>
-              <v:shapetype w14:anchorId="235F0C17" id="_x0000_t202" coordsize="21600,21600" o:spt="202" path="m,l,21600r21600,l21600,xe">
+              <v:shapetype w14:anchorId="235F0C17" id="_x0000_t202" coordsize="21600,21600" o:spt="202" path="m0,0l0,21600,21600,21600,21600,0xe">
                 <v:stroke joinstyle="miter"/>
                 <v:path gradientshapeok="t" o:connecttype="rect"/>
               </v:shapetype>
-              <v:shape id="Text Box 465" o:spid="_x0000_s1028" type="#_x0000_t202" style="position:absolute;margin-left:291.35pt;margin-top:555.9pt;width:193.2pt;height:34.55pt;z-index:251663360;visibility:visible;mso-wrap-style:square;mso-width-percent:0;mso-height-percent:0;mso-wrap-distance-left:9pt;mso-wrap-distance-top:0;mso-wrap-distance-right:9pt;mso-wrap-distance-bottom:0;mso-position-horizontal:absolute;mso-position-horizontal-relative:page;mso-position-vertical:absolute;mso-position-vertical-relative:page;mso-width-percent:0;mso-height-percent:0;mso-width-relative:page;mso-height-relative:margin;v-text-anchor:bottom" o:gfxdata="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" filled="f" stroked="f" strokeweight=".5pt">
+              <v:shape id="Text Box 465" o:spid="_x0000_s1028" type="#_x0000_t202" style="position:absolute;margin-left:291.35pt;margin-top:555.9pt;width:193.2pt;height:34.55pt;z-index:251663360;visibility:visible;mso-wrap-style:square;mso-width-percent:0;mso-height-percent:0;mso-wrap-distance-left:9pt;mso-wrap-distance-top:0;mso-wrap-distance-right:9pt;mso-wrap-distance-bottom:0;mso-position-horizontal:absolute;mso-position-horizontal-relative:page;mso-position-vertical:absolute;mso-position-vertical-relative:page;mso-width-percent:0;mso-height-percent:0;mso-width-relative:page;mso-height-relative:margin;v-text-anchor:bottom" o:gfxdata="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" filled="f" stroked="f" strokeweight=".5pt">
                 <v:textbox style="mso-fit-shape-to-text:t">
                   <w:txbxContent>
                     <w:p>
@@ -716,7 +711,6 @@
       <w:r>
         <w:rPr>
           <w:noProof/>
-          <w:lang w:val="en-NZ" w:eastAsia="en-NZ"/>
         </w:rPr>
         <mc:AlternateContent>
           <mc:Choice Requires="wps">
@@ -729,7 +723,7 @@
                 <wp:positionV relativeFrom="page">
                   <wp:posOffset>4462780</wp:posOffset>
                 </wp:positionV>
-                <wp:extent cx="3445510" cy="904240"/>
+                <wp:extent cx="3445510" cy="609600"/>
                 <wp:effectExtent l="0" t="0" r="0" b="5080"/>
                 <wp:wrapSquare wrapText="bothSides"/>
                 <wp:docPr id="470" name="Text Box 470"/>
@@ -741,7 +735,7 @@
                       <wps:spPr>
                         <a:xfrm>
                           <a:off x="0" y="0"/>
-                          <a:ext cx="3445510" cy="904240"/>
+                          <a:ext cx="3445510" cy="609600"/>
                         </a:xfrm>
                         <a:prstGeom prst="rect">
                           <a:avLst/>
@@ -833,7 +827,7 @@
           </mc:Choice>
           <mc:Fallback>
             <w:pict>
-              <v:shape w14:anchorId="15362205" id="Text Box 470" o:spid="_x0000_s1029" type="#_x0000_t202" style="position:absolute;margin-left:211.1pt;margin-top:351.4pt;width:271.3pt;height:71.2pt;z-index:251665408;visibility:visible;mso-wrap-style:square;mso-width-percent:0;mso-height-percent:280;mso-wrap-distance-left:9pt;mso-wrap-distance-top:0;mso-wrap-distance-right:9pt;mso-wrap-distance-bottom:0;mso-position-horizontal:absolute;mso-position-horizontal-relative:page;mso-position-vertical:absolute;mso-position-vertical-relative:page;mso-width-percent:0;mso-height-percent:280;mso-width-relative:page;mso-height-relative:page;v-text-anchor:top" o:gfxdata="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" filled="f" stroked="f" strokeweight=".5pt">
+              <v:shape w14:anchorId="15362205" id="Text Box 470" o:spid="_x0000_s1029" type="#_x0000_t202" style="position:absolute;margin-left:211.1pt;margin-top:351.4pt;width:271.3pt;height:48pt;z-index:251665408;visibility:visible;mso-wrap-style:square;mso-width-percent:0;mso-height-percent:280;mso-wrap-distance-left:9pt;mso-wrap-distance-top:0;mso-wrap-distance-right:9pt;mso-wrap-distance-bottom:0;mso-position-horizontal:absolute;mso-position-horizontal-relative:page;mso-position-vertical:absolute;mso-position-vertical-relative:page;mso-width-percent:0;mso-height-percent:280;mso-width-relative:page;mso-height-relative:page;v-text-anchor:top" o:gfxdata="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" filled="f" stroked="f" strokeweight=".5pt">
                 <v:textbox style="mso-fit-shape-to-text:t">
                   <w:txbxContent>
                     <w:sdt>
@@ -8608,67 +8602,129 @@
         <w:rPr>
           <w:lang w:val="en-AU"/>
         </w:rPr>
-        <w:t>roject was created to develop an application that can provide students with the opportunity in communicating more effectively with their lecturers out of class time</w:t>
+        <w:t xml:space="preserve">roject was created to develop a multi-tier system </w:t>
       </w:r>
       <w:r>
         <w:rPr>
           <w:lang w:val="en-AU"/>
         </w:rPr>
-        <w:t xml:space="preserve"> by logging in as a user student/lecturer and creating an appointment via an android mobile application. </w:t>
+        <w:t>to facilitate making out of class appointments between students and lecturers. The multi-tier system comprises of client and server applications supported by relational data base management system. Student</w:t>
       </w:r>
       <w:r>
         <w:rPr>
           <w:lang w:val="en-AU"/>
         </w:rPr>
-        <w:t>We decided to create</w:t>
+        <w:t>s and</w:t>
       </w:r>
       <w:r>
         <w:rPr>
           <w:lang w:val="en-AU"/>
         </w:rPr>
-        <w:t xml:space="preserve"> an</w:t>
+        <w:t xml:space="preserve"> </w:t>
       </w:r>
       <w:r>
         <w:rPr>
           <w:lang w:val="en-AU"/>
         </w:rPr>
+        <w:t>lecturer</w:t>
+      </w:r>
+      <w:r>
+        <w:rPr>
+          <w:lang w:val="en-AU"/>
+        </w:rPr>
+        <w:t>s</w:t>
+      </w:r>
+      <w:r>
+        <w:rPr>
+          <w:lang w:val="en-AU"/>
+        </w:rPr>
+        <w:t xml:space="preserve"> login</w:t>
+      </w:r>
+      <w:r>
+        <w:rPr>
+          <w:lang w:val="en-AU"/>
+        </w:rPr>
         <w:t xml:space="preserve"> </w:t>
       </w:r>
       <w:r>
         <w:rPr>
           <w:lang w:val="en-AU"/>
         </w:rPr>
-        <w:t xml:space="preserve">application so </w:t>
+        <w:t>via an android mobile application</w:t>
       </w:r>
       <w:r>
         <w:rPr>
           <w:lang w:val="en-AU"/>
         </w:rPr>
-        <w:t>that students</w:t>
+        <w:t xml:space="preserve"> </w:t>
       </w:r>
       <w:r>
         <w:rPr>
           <w:lang w:val="en-AU"/>
         </w:rPr>
-        <w:t xml:space="preserve"> and lecturers</w:t>
+        <w:t>using their respective usernames and passwords</w:t>
       </w:r>
       <w:r>
         <w:rPr>
           <w:lang w:val="en-AU"/>
         </w:rPr>
-        <w:t xml:space="preserve"> will be able to download</w:t>
+        <w:t xml:space="preserve"> </w:t>
       </w:r>
       <w:r>
         <w:rPr>
           <w:lang w:val="en-AU"/>
         </w:rPr>
-        <w:t xml:space="preserve"> it</w:t>
+        <w:t>to arrange appointments with one another</w:t>
       </w:r>
       <w:r>
         <w:rPr>
           <w:lang w:val="en-AU"/>
         </w:rPr>
-        <w:t xml:space="preserve"> directly to their smart phones so they will have it accessible at all times. </w:t>
+        <w:t xml:space="preserve">. </w:t>
+      </w:r>
+      <w:r>
+        <w:rPr>
+          <w:lang w:val="en-AU"/>
+        </w:rPr>
+        <w:t>The choice</w:t>
+      </w:r>
+      <w:r>
+        <w:rPr>
+          <w:lang w:val="en-AU"/>
+        </w:rPr>
+        <w:t xml:space="preserve"> to create</w:t>
+      </w:r>
+      <w:r>
+        <w:rPr>
+          <w:lang w:val="en-AU"/>
+        </w:rPr>
+        <w:t xml:space="preserve"> a smart phone client</w:t>
+      </w:r>
+      <w:r>
+        <w:rPr>
+          <w:lang w:val="en-AU"/>
+        </w:rPr>
+        <w:t xml:space="preserve"> </w:t>
+      </w:r>
+      <w:r>
+        <w:rPr>
+          <w:lang w:val="en-AU"/>
+        </w:rPr>
+        <w:t>application</w:t>
+      </w:r>
+      <w:r>
+        <w:rPr>
+          <w:lang w:val="en-AU"/>
+        </w:rPr>
+        <w:t xml:space="preserve"> was to </w:t>
+      </w:r>
+      <w:bookmarkStart w:id="1" w:name="_GoBack"/>
+      <w:bookmarkEnd w:id="1"/>
+      <w:r>
+        <w:rPr>
+          <w:lang w:val="en-AU"/>
+        </w:rPr>
+        <w:t>provide students and lecturers with greater accessibility.</w:t>
       </w:r>
     </w:p>
     <w:p>
@@ -8934,26 +8990,26 @@
         <w:rPr>
           <w:lang w:val="en-AU"/>
         </w:rPr>
-        <w:t xml:space="preserve"> to provide a useable solution to lessen the burden and frustrations experienced by both students and lecturers. The system </w:t>
+        <w:t xml:space="preserve"> to provide a useable solution to lessen the burden and frustrations experienced by both </w:t>
       </w:r>
       <w:r>
         <w:rPr>
           <w:lang w:val="en-AU"/>
         </w:rPr>
+        <w:lastRenderedPageBreak/>
+        <w:t xml:space="preserve">students and lecturers. The system </w:t>
+      </w:r>
+      <w:r>
+        <w:rPr>
+          <w:lang w:val="en-AU"/>
+        </w:rPr>
         <w:t>is deployed via an android mobile</w:t>
       </w:r>
       <w:r>
         <w:rPr>
           <w:lang w:val="en-AU"/>
         </w:rPr>
-        <w:t xml:space="preserve">-based application allowing </w:t>
-      </w:r>
-      <w:r>
-        <w:rPr>
-          <w:lang w:val="en-AU"/>
-        </w:rPr>
-        <w:lastRenderedPageBreak/>
-        <w:t>lecturers to advertise their availability to students requiring additional office hour access. The system will also offer both students and lecturers the ability to manage their office hour appointments.</w:t>
+        <w:t>-based application allowing lecturers to advertise their availability to students requiring additional office hour access. The system will also offer both students and lecturers the ability to manage their office hour appointments.</w:t>
       </w:r>
     </w:p>
     <w:p>
@@ -9005,11 +9061,11 @@
       <w:pPr>
         <w:pStyle w:val="Heading2"/>
       </w:pPr>
-      <w:bookmarkStart w:id="1" w:name="_Toc464815303"/>
+      <w:bookmarkStart w:id="2" w:name="_Toc464815303"/>
       <w:r>
         <w:t>Background</w:t>
       </w:r>
-      <w:bookmarkEnd w:id="1"/>
+      <w:bookmarkEnd w:id="2"/>
     </w:p>
     <w:p/>
     <w:p>
@@ -9031,11 +9087,11 @@
       <w:pPr>
         <w:pStyle w:val="Heading2"/>
       </w:pPr>
-      <w:bookmarkStart w:id="2" w:name="_Toc464815304"/>
+      <w:bookmarkStart w:id="3" w:name="_Toc464815304"/>
       <w:r>
         <w:t>Objectives</w:t>
       </w:r>
-      <w:bookmarkEnd w:id="2"/>
+      <w:bookmarkEnd w:id="3"/>
     </w:p>
     <w:p/>
     <w:p>
@@ -9120,45 +9176,45 @@
       <w:pPr>
         <w:pStyle w:val="Heading2"/>
       </w:pPr>
-      <w:bookmarkStart w:id="3" w:name="_Toc464815305"/>
+      <w:bookmarkStart w:id="4" w:name="_Toc464815305"/>
       <w:r>
         <w:lastRenderedPageBreak/>
         <w:t>Report Structur</w:t>
       </w:r>
       <w:r>
         <w:t>e</w:t>
-      </w:r>
-      <w:bookmarkEnd w:id="3"/>
-    </w:p>
-    <w:p>
-      <w:pPr>
-        <w:pStyle w:val="Heading1"/>
-      </w:pPr>
-      <w:bookmarkStart w:id="4" w:name="_Toc464815306"/>
-      <w:r>
-        <w:t>Technologies and Tools</w:t>
       </w:r>
       <w:bookmarkEnd w:id="4"/>
     </w:p>
     <w:p>
       <w:pPr>
-        <w:pStyle w:val="Heading2"/>
-      </w:pPr>
-      <w:bookmarkStart w:id="5" w:name="_Toc464815307"/>
-      <w:r>
-        <w:t>Client Side</w:t>
+        <w:pStyle w:val="Heading1"/>
+      </w:pPr>
+      <w:bookmarkStart w:id="5" w:name="_Toc464815306"/>
+      <w:r>
+        <w:t>Technologies and Tools</w:t>
       </w:r>
       <w:bookmarkEnd w:id="5"/>
     </w:p>
     <w:p>
       <w:pPr>
+        <w:pStyle w:val="Heading2"/>
+      </w:pPr>
+      <w:bookmarkStart w:id="6" w:name="_Toc464815307"/>
+      <w:r>
+        <w:t>Client Side</w:t>
+      </w:r>
+      <w:bookmarkEnd w:id="6"/>
+    </w:p>
+    <w:p>
+      <w:pPr>
         <w:pStyle w:val="Heading3"/>
       </w:pPr>
-      <w:bookmarkStart w:id="6" w:name="_Toc464815308"/>
+      <w:bookmarkStart w:id="7" w:name="_Toc464815308"/>
       <w:r>
         <w:t>Android Studio</w:t>
       </w:r>
-      <w:bookmarkEnd w:id="6"/>
+      <w:bookmarkEnd w:id="7"/>
     </w:p>
     <w:p>
       <w:r>
@@ -9255,19 +9311,9 @@
       <w:pPr>
         <w:pStyle w:val="Heading2"/>
       </w:pPr>
-      <w:bookmarkStart w:id="7" w:name="_Toc464815309"/>
+      <w:bookmarkStart w:id="8" w:name="_Toc464815309"/>
       <w:r>
         <w:t>Server Side</w:t>
-      </w:r>
-      <w:bookmarkEnd w:id="7"/>
-    </w:p>
-    <w:p>
-      <w:pPr>
-        <w:pStyle w:val="Heading3"/>
-      </w:pPr>
-      <w:bookmarkStart w:id="8" w:name="_Toc464815310"/>
-      <w:r>
-        <w:t>NetBeans</w:t>
       </w:r>
       <w:bookmarkEnd w:id="8"/>
     </w:p>
@@ -9275,45 +9321,55 @@
       <w:pPr>
         <w:pStyle w:val="Heading3"/>
       </w:pPr>
-      <w:bookmarkStart w:id="9" w:name="_Toc464815311"/>
-      <w:r>
-        <w:t>Glass Fish</w:t>
+      <w:bookmarkStart w:id="9" w:name="_Toc464815310"/>
+      <w:r>
+        <w:t>NetBeans</w:t>
       </w:r>
       <w:bookmarkEnd w:id="9"/>
-      <w:r>
-        <w:t xml:space="preserve"> </w:t>
-      </w:r>
     </w:p>
     <w:p>
       <w:pPr>
         <w:pStyle w:val="Heading3"/>
       </w:pPr>
-      <w:bookmarkStart w:id="10" w:name="_Toc464815312"/>
+      <w:bookmarkStart w:id="10" w:name="_Toc464815311"/>
+      <w:r>
+        <w:t>Glass Fish</w:t>
+      </w:r>
+      <w:bookmarkEnd w:id="10"/>
+      <w:r>
+        <w:t xml:space="preserve"> </w:t>
+      </w:r>
+    </w:p>
+    <w:p>
+      <w:pPr>
+        <w:pStyle w:val="Heading3"/>
+      </w:pPr>
+      <w:bookmarkStart w:id="11" w:name="_Toc464815312"/>
       <w:r>
         <w:t>Web Services</w:t>
       </w:r>
-      <w:bookmarkEnd w:id="10"/>
+      <w:bookmarkEnd w:id="11"/>
     </w:p>
     <w:p/>
     <w:p>
       <w:pPr>
         <w:pStyle w:val="Heading2"/>
       </w:pPr>
-      <w:bookmarkStart w:id="11" w:name="_Toc464815313"/>
+      <w:bookmarkStart w:id="12" w:name="_Toc464815313"/>
       <w:r>
         <w:t>Database</w:t>
       </w:r>
-      <w:bookmarkEnd w:id="11"/>
+      <w:bookmarkEnd w:id="12"/>
     </w:p>
     <w:p>
       <w:pPr>
         <w:pStyle w:val="Heading3"/>
       </w:pPr>
-      <w:bookmarkStart w:id="12" w:name="_Toc464815314"/>
+      <w:bookmarkStart w:id="13" w:name="_Toc464815314"/>
       <w:r>
         <w:t>MySQL</w:t>
       </w:r>
-      <w:bookmarkEnd w:id="12"/>
+      <w:bookmarkEnd w:id="13"/>
     </w:p>
     <w:p>
       <w:r>
@@ -9386,21 +9442,21 @@
       <w:pPr>
         <w:pStyle w:val="Heading2"/>
       </w:pPr>
-      <w:bookmarkStart w:id="13" w:name="_Toc464815315"/>
+      <w:bookmarkStart w:id="14" w:name="_Toc464815315"/>
       <w:r>
         <w:t>Security</w:t>
       </w:r>
-      <w:bookmarkEnd w:id="13"/>
+      <w:bookmarkEnd w:id="14"/>
     </w:p>
     <w:p>
       <w:pPr>
         <w:pStyle w:val="Heading3"/>
       </w:pPr>
-      <w:bookmarkStart w:id="14" w:name="_Toc464815316"/>
+      <w:bookmarkStart w:id="15" w:name="_Toc464815316"/>
       <w:r>
         <w:t>Hash Password</w:t>
       </w:r>
-      <w:bookmarkEnd w:id="14"/>
+      <w:bookmarkEnd w:id="15"/>
     </w:p>
     <w:p>
       <w:r>
@@ -9570,14 +9626,14 @@
       <w:pPr>
         <w:pStyle w:val="Heading3"/>
       </w:pPr>
-      <w:bookmarkStart w:id="15" w:name="_Toc464815317"/>
+      <w:bookmarkStart w:id="16" w:name="_Toc464815317"/>
       <w:r>
         <w:t>SSL</w:t>
       </w:r>
       <w:r>
         <w:t xml:space="preserve"> (Secure Sockets Layer)</w:t>
       </w:r>
-      <w:bookmarkEnd w:id="15"/>
+      <w:bookmarkEnd w:id="16"/>
     </w:p>
     <w:p>
       <w:r>
@@ -9642,12 +9698,12 @@
       <w:pPr>
         <w:pStyle w:val="Heading1"/>
       </w:pPr>
-      <w:bookmarkStart w:id="16" w:name="_Toc464815318"/>
+      <w:bookmarkStart w:id="17" w:name="_Toc464815318"/>
       <w:r>
         <w:lastRenderedPageBreak/>
         <w:t>Data Model</w:t>
       </w:r>
-      <w:bookmarkEnd w:id="16"/>
+      <w:bookmarkEnd w:id="17"/>
     </w:p>
     <w:p>
       <w:r>
@@ -9662,21 +9718,21 @@
       <w:pPr>
         <w:pStyle w:val="Heading2"/>
       </w:pPr>
-      <w:bookmarkStart w:id="17" w:name="_Toc464815319"/>
+      <w:bookmarkStart w:id="18" w:name="_Toc464815319"/>
       <w:r>
         <w:t>Data Dictionary</w:t>
       </w:r>
-      <w:bookmarkEnd w:id="17"/>
+      <w:bookmarkEnd w:id="18"/>
     </w:p>
     <w:p>
       <w:pPr>
         <w:pStyle w:val="Heading3"/>
       </w:pPr>
-      <w:bookmarkStart w:id="18" w:name="_Toc464815320"/>
+      <w:bookmarkStart w:id="19" w:name="_Toc464815320"/>
       <w:r>
         <w:t>Appointment</w:t>
       </w:r>
-      <w:bookmarkEnd w:id="18"/>
+      <w:bookmarkEnd w:id="19"/>
     </w:p>
     <w:tbl>
       <w:tblPr>
@@ -9796,16 +9852,11 @@
             <w:pPr>
               <w:cnfStyle w:val="000000100000" w:firstRow="0" w:lastRow="0" w:firstColumn="0" w:lastColumn="0" w:oddVBand="0" w:evenVBand="0" w:oddHBand="1" w:evenHBand="0" w:firstRowFirstColumn="0" w:firstRowLastColumn="0" w:lastRowFirstColumn="0" w:lastRowLastColumn="0"/>
             </w:pPr>
-            <w:proofErr w:type="gramStart"/>
             <w:r>
               <w:t>VARCHAR</w:t>
             </w:r>
             <w:r>
-              <w:t>(</w:t>
-            </w:r>
-            <w:proofErr w:type="gramEnd"/>
-            <w:r>
-              <w:t>50)</w:t>
+              <w:t>(50)</w:t>
             </w:r>
           </w:p>
         </w:tc>
@@ -9873,16 +9924,11 @@
             <w:pPr>
               <w:cnfStyle w:val="000000000000" w:firstRow="0" w:lastRow="0" w:firstColumn="0" w:lastColumn="0" w:oddVBand="0" w:evenVBand="0" w:oddHBand="0" w:evenHBand="0" w:firstRowFirstColumn="0" w:firstRowLastColumn="0" w:lastRowFirstColumn="0" w:lastRowLastColumn="0"/>
             </w:pPr>
-            <w:proofErr w:type="gramStart"/>
             <w:r>
               <w:t>VARCHAR</w:t>
             </w:r>
             <w:r>
-              <w:t>(</w:t>
-            </w:r>
-            <w:proofErr w:type="gramEnd"/>
-            <w:r>
-              <w:t>50)</w:t>
+              <w:t>(50)</w:t>
             </w:r>
           </w:p>
         </w:tc>
@@ -9929,8 +9975,6 @@
             </w:pPr>
           </w:p>
         </w:tc>
-        <w:bookmarkStart w:id="19" w:name="_GoBack"/>
-        <w:bookmarkEnd w:id="19"/>
       </w:tr>
       <w:tr>
         <w:trPr>
@@ -9955,16 +9999,11 @@
             <w:pPr>
               <w:cnfStyle w:val="000000100000" w:firstRow="0" w:lastRow="0" w:firstColumn="0" w:lastColumn="0" w:oddVBand="0" w:evenVBand="0" w:oddHBand="1" w:evenHBand="0" w:firstRowFirstColumn="0" w:firstRowLastColumn="0" w:lastRowFirstColumn="0" w:lastRowLastColumn="0"/>
             </w:pPr>
-            <w:proofErr w:type="gramStart"/>
             <w:r>
               <w:t>VARCHAR</w:t>
             </w:r>
             <w:r>
-              <w:t>(</w:t>
-            </w:r>
-            <w:proofErr w:type="gramEnd"/>
-            <w:r>
-              <w:t>50)</w:t>
+              <w:t>(50)</w:t>
             </w:r>
           </w:p>
         </w:tc>
@@ -10019,11 +10058,9 @@
             <w:tcW w:w="1833" w:type="dxa"/>
           </w:tcPr>
           <w:p>
-            <w:proofErr w:type="spellStart"/>
             <w:r>
               <w:t>lectureusername</w:t>
             </w:r>
-            <w:proofErr w:type="spellEnd"/>
           </w:p>
         </w:tc>
         <w:tc>
@@ -10034,19 +10071,11 @@
             <w:pPr>
               <w:cnfStyle w:val="000000000000" w:firstRow="0" w:lastRow="0" w:firstColumn="0" w:lastColumn="0" w:oddVBand="0" w:evenVBand="0" w:oddHBand="0" w:evenHBand="0" w:firstRowFirstColumn="0" w:firstRowLastColumn="0" w:lastRowFirstColumn="0" w:lastRowLastColumn="0"/>
             </w:pPr>
-            <w:proofErr w:type="gramStart"/>
             <w:r>
               <w:t>VARCHAR</w:t>
             </w:r>
             <w:r>
-              <w:t>(</w:t>
-            </w:r>
-            <w:proofErr w:type="gramEnd"/>
-            <w:r>
-              <w:t>10</w:t>
-            </w:r>
-            <w:r>
-              <w:t>0)</w:t>
+              <w:t>(100)</w:t>
             </w:r>
           </w:p>
         </w:tc>
@@ -10113,14 +10142,12 @@
             <w:tcW w:w="1833" w:type="dxa"/>
           </w:tcPr>
           <w:p>
-            <w:proofErr w:type="spellStart"/>
             <w:r>
               <w:t>student</w:t>
             </w:r>
             <w:r>
               <w:t>username</w:t>
             </w:r>
-            <w:proofErr w:type="spellEnd"/>
           </w:p>
         </w:tc>
         <w:tc>
@@ -10131,22 +10158,11 @@
             <w:pPr>
               <w:cnfStyle w:val="000000100000" w:firstRow="0" w:lastRow="0" w:firstColumn="0" w:lastColumn="0" w:oddVBand="0" w:evenVBand="0" w:oddHBand="1" w:evenHBand="0" w:firstRowFirstColumn="0" w:firstRowLastColumn="0" w:lastRowFirstColumn="0" w:lastRowLastColumn="0"/>
             </w:pPr>
-            <w:proofErr w:type="gramStart"/>
             <w:r>
               <w:t>VARCHAR</w:t>
             </w:r>
             <w:r>
-              <w:t>(</w:t>
-            </w:r>
-            <w:proofErr w:type="gramEnd"/>
-            <w:r>
-              <w:t>10</w:t>
-            </w:r>
-            <w:r>
-              <w:t>0)</w:t>
-            </w:r>
-            <w:r>
-              <w:t xml:space="preserve"> </w:t>
+              <w:t xml:space="preserve">(100) </w:t>
             </w:r>
           </w:p>
         </w:tc>
@@ -10207,11 +10223,9 @@
             <w:tcW w:w="1833" w:type="dxa"/>
           </w:tcPr>
           <w:p>
-            <w:proofErr w:type="spellStart"/>
             <w:r>
               <w:t>isActive</w:t>
             </w:r>
-            <w:proofErr w:type="spellEnd"/>
           </w:p>
         </w:tc>
         <w:tc>
@@ -10222,19 +10236,11 @@
             <w:pPr>
               <w:cnfStyle w:val="000000000000" w:firstRow="0" w:lastRow="0" w:firstColumn="0" w:lastColumn="0" w:oddVBand="0" w:evenVBand="0" w:oddHBand="0" w:evenHBand="0" w:firstRowFirstColumn="0" w:firstRowLastColumn="0" w:lastRowFirstColumn="0" w:lastRowLastColumn="0"/>
             </w:pPr>
-            <w:proofErr w:type="gramStart"/>
             <w:r>
               <w:t>VARCHAR</w:t>
             </w:r>
             <w:r>
-              <w:t>(</w:t>
-            </w:r>
-            <w:proofErr w:type="gramEnd"/>
-            <w:r>
-              <w:t>1</w:t>
-            </w:r>
-            <w:r>
-              <w:t>0)</w:t>
+              <w:t>(10)</w:t>
             </w:r>
           </w:p>
         </w:tc>
@@ -10412,13 +10418,8 @@
             <w:pPr>
               <w:cnfStyle w:val="000000100000" w:firstRow="0" w:lastRow="0" w:firstColumn="0" w:lastColumn="0" w:oddVBand="0" w:evenVBand="0" w:oddHBand="1" w:evenHBand="0" w:firstRowFirstColumn="0" w:firstRowLastColumn="0" w:lastRowFirstColumn="0" w:lastRowLastColumn="0"/>
             </w:pPr>
-            <w:proofErr w:type="gramStart"/>
-            <w:r>
-              <w:t>VARCHAR(</w:t>
-            </w:r>
-            <w:proofErr w:type="gramEnd"/>
-            <w:r>
-              <w:t>100)</w:t>
+            <w:r>
+              <w:t>VARCHAR(100)</w:t>
             </w:r>
           </w:p>
         </w:tc>
@@ -10486,13 +10487,8 @@
             <w:pPr>
               <w:cnfStyle w:val="000000000000" w:firstRow="0" w:lastRow="0" w:firstColumn="0" w:lastColumn="0" w:oddVBand="0" w:evenVBand="0" w:oddHBand="0" w:evenHBand="0" w:firstRowFirstColumn="0" w:firstRowLastColumn="0" w:lastRowFirstColumn="0" w:lastRowLastColumn="0"/>
             </w:pPr>
-            <w:proofErr w:type="gramStart"/>
-            <w:r>
-              <w:t>VARCHAR(</w:t>
-            </w:r>
-            <w:proofErr w:type="gramEnd"/>
-            <w:r>
-              <w:t>45)</w:t>
+            <w:r>
+              <w:t>VARCHAR(45)</w:t>
             </w:r>
           </w:p>
         </w:tc>
@@ -10550,11 +10546,9 @@
             <w:tcW w:w="1494" w:type="dxa"/>
           </w:tcPr>
           <w:p>
-            <w:proofErr w:type="spellStart"/>
             <w:r>
               <w:t>firstname</w:t>
             </w:r>
-            <w:proofErr w:type="spellEnd"/>
           </w:p>
         </w:tc>
         <w:tc>
@@ -10565,13 +10559,8 @@
             <w:pPr>
               <w:cnfStyle w:val="000000100000" w:firstRow="0" w:lastRow="0" w:firstColumn="0" w:lastColumn="0" w:oddVBand="0" w:evenVBand="0" w:oddHBand="1" w:evenHBand="0" w:firstRowFirstColumn="0" w:firstRowLastColumn="0" w:lastRowFirstColumn="0" w:lastRowLastColumn="0"/>
             </w:pPr>
-            <w:proofErr w:type="gramStart"/>
-            <w:r>
-              <w:t>VARCHAR(</w:t>
-            </w:r>
-            <w:proofErr w:type="gramEnd"/>
-            <w:r>
-              <w:t>100)</w:t>
+            <w:r>
+              <w:t>VARCHAR(100)</w:t>
             </w:r>
           </w:p>
         </w:tc>
@@ -10626,11 +10615,9 @@
             <w:tcW w:w="1494" w:type="dxa"/>
           </w:tcPr>
           <w:p>
-            <w:proofErr w:type="spellStart"/>
             <w:r>
               <w:t>lastname</w:t>
             </w:r>
-            <w:proofErr w:type="spellEnd"/>
           </w:p>
         </w:tc>
         <w:tc>
@@ -10641,13 +10628,8 @@
             <w:pPr>
               <w:cnfStyle w:val="000000000000" w:firstRow="0" w:lastRow="0" w:firstColumn="0" w:lastColumn="0" w:oddVBand="0" w:evenVBand="0" w:oddHBand="0" w:evenHBand="0" w:firstRowFirstColumn="0" w:firstRowLastColumn="0" w:lastRowFirstColumn="0" w:lastRowLastColumn="0"/>
             </w:pPr>
-            <w:proofErr w:type="gramStart"/>
-            <w:r>
-              <w:t>VARCHAR(</w:t>
-            </w:r>
-            <w:proofErr w:type="gramEnd"/>
-            <w:r>
-              <w:t>100)</w:t>
+            <w:r>
+              <w:t>VARCHAR(100)</w:t>
             </w:r>
           </w:p>
         </w:tc>
@@ -10718,11 +10700,9 @@
             <w:pPr>
               <w:cnfStyle w:val="000000100000" w:firstRow="0" w:lastRow="0" w:firstColumn="0" w:lastColumn="0" w:oddVBand="0" w:evenVBand="0" w:oddHBand="1" w:evenHBand="0" w:firstRowFirstColumn="0" w:firstRowLastColumn="0" w:lastRowFirstColumn="0" w:lastRowLastColumn="0"/>
             </w:pPr>
-            <w:proofErr w:type="gramStart"/>
             <w:r>
               <w:t>VARCHAR(</w:t>
             </w:r>
-            <w:proofErr w:type="gramEnd"/>
             <w:r>
               <w:t>24</w:t>
             </w:r>
@@ -10795,11 +10775,9 @@
             <w:pPr>
               <w:cnfStyle w:val="000000000000" w:firstRow="0" w:lastRow="0" w:firstColumn="0" w:lastColumn="0" w:oddVBand="0" w:evenVBand="0" w:oddHBand="0" w:evenHBand="0" w:firstRowFirstColumn="0" w:firstRowLastColumn="0" w:lastRowFirstColumn="0" w:lastRowLastColumn="0"/>
             </w:pPr>
-            <w:proofErr w:type="gramStart"/>
             <w:r>
               <w:t>VARCHAR(</w:t>
             </w:r>
-            <w:proofErr w:type="gramEnd"/>
             <w:r>
               <w:t>24</w:t>
             </w:r>
@@ -10875,13 +10853,8 @@
             <w:pPr>
               <w:cnfStyle w:val="000000100000" w:firstRow="0" w:lastRow="0" w:firstColumn="0" w:lastColumn="0" w:oddVBand="0" w:evenVBand="0" w:oddHBand="1" w:evenHBand="0" w:firstRowFirstColumn="0" w:firstRowLastColumn="0" w:lastRowFirstColumn="0" w:lastRowLastColumn="0"/>
             </w:pPr>
-            <w:proofErr w:type="gramStart"/>
-            <w:r>
-              <w:t>VARCHAR(</w:t>
-            </w:r>
-            <w:proofErr w:type="gramEnd"/>
-            <w:r>
-              <w:t>100)</w:t>
+            <w:r>
+              <w:t>VARCHAR(100)</w:t>
             </w:r>
           </w:p>
         </w:tc>
@@ -10949,11 +10922,9 @@
             <w:pPr>
               <w:cnfStyle w:val="000000000000" w:firstRow="0" w:lastRow="0" w:firstColumn="0" w:lastColumn="0" w:oddVBand="0" w:evenVBand="0" w:oddHBand="0" w:evenHBand="0" w:firstRowFirstColumn="0" w:firstRowLastColumn="0" w:lastRowFirstColumn="0" w:lastRowLastColumn="0"/>
             </w:pPr>
-            <w:proofErr w:type="gramStart"/>
             <w:r>
               <w:t>VARCHAR(</w:t>
             </w:r>
-            <w:proofErr w:type="gramEnd"/>
             <w:r>
               <w:t>2</w:t>
             </w:r>
@@ -11136,16 +11107,11 @@
             <w:pPr>
               <w:cnfStyle w:val="000000100000" w:firstRow="0" w:lastRow="0" w:firstColumn="0" w:lastColumn="0" w:oddVBand="0" w:evenVBand="0" w:oddHBand="1" w:evenHBand="0" w:firstRowFirstColumn="0" w:firstRowLastColumn="0" w:lastRowFirstColumn="0" w:lastRowLastColumn="0"/>
             </w:pPr>
-            <w:proofErr w:type="gramStart"/>
             <w:r>
               <w:t>VARCHAR</w:t>
             </w:r>
             <w:r>
-              <w:t>(</w:t>
-            </w:r>
-            <w:proofErr w:type="gramEnd"/>
-            <w:r>
-              <w:t>100)</w:t>
+              <w:t>(100)</w:t>
             </w:r>
           </w:p>
         </w:tc>
@@ -11200,11 +11166,9 @@
             <w:tcW w:w="1501" w:type="dxa"/>
           </w:tcPr>
           <w:p>
-            <w:proofErr w:type="spellStart"/>
             <w:r>
               <w:t>firstname</w:t>
             </w:r>
-            <w:proofErr w:type="spellEnd"/>
           </w:p>
         </w:tc>
         <w:tc>
@@ -11215,13 +11179,8 @@
             <w:pPr>
               <w:cnfStyle w:val="000000000000" w:firstRow="0" w:lastRow="0" w:firstColumn="0" w:lastColumn="0" w:oddVBand="0" w:evenVBand="0" w:oddHBand="0" w:evenHBand="0" w:firstRowFirstColumn="0" w:firstRowLastColumn="0" w:lastRowFirstColumn="0" w:lastRowLastColumn="0"/>
             </w:pPr>
-            <w:proofErr w:type="gramStart"/>
-            <w:r>
-              <w:t>VARCHAR(</w:t>
-            </w:r>
-            <w:proofErr w:type="gramEnd"/>
-            <w:r>
-              <w:t>100)</w:t>
+            <w:r>
+              <w:t>VARCHAR(100)</w:t>
             </w:r>
           </w:p>
         </w:tc>
@@ -11279,11 +11238,9 @@
             <w:tcW w:w="1501" w:type="dxa"/>
           </w:tcPr>
           <w:p>
-            <w:proofErr w:type="spellStart"/>
             <w:r>
               <w:t>lastname</w:t>
             </w:r>
-            <w:proofErr w:type="spellEnd"/>
           </w:p>
         </w:tc>
         <w:tc>
@@ -11294,13 +11251,8 @@
             <w:pPr>
               <w:cnfStyle w:val="000000100000" w:firstRow="0" w:lastRow="0" w:firstColumn="0" w:lastColumn="0" w:oddVBand="0" w:evenVBand="0" w:oddHBand="1" w:evenHBand="0" w:firstRowFirstColumn="0" w:firstRowLastColumn="0" w:lastRowFirstColumn="0" w:lastRowLastColumn="0"/>
             </w:pPr>
-            <w:proofErr w:type="gramStart"/>
-            <w:r>
-              <w:t>VARCHAR(</w:t>
-            </w:r>
-            <w:proofErr w:type="gramEnd"/>
-            <w:r>
-              <w:t>100)</w:t>
+            <w:r>
+              <w:t>VARCHAR(100)</w:t>
             </w:r>
           </w:p>
         </w:tc>
@@ -11368,16 +11320,8 @@
             <w:pPr>
               <w:cnfStyle w:val="000000000000" w:firstRow="0" w:lastRow="0" w:firstColumn="0" w:lastColumn="0" w:oddVBand="0" w:evenVBand="0" w:oddHBand="0" w:evenHBand="0" w:firstRowFirstColumn="0" w:firstRowLastColumn="0" w:lastRowFirstColumn="0" w:lastRowLastColumn="0"/>
             </w:pPr>
-            <w:proofErr w:type="gramStart"/>
-            <w:r>
-              <w:t>VARCHAR</w:t>
-            </w:r>
-            <w:r>
-              <w:t>(</w:t>
-            </w:r>
-            <w:proofErr w:type="gramEnd"/>
-            <w:r>
-              <w:t>24)</w:t>
+            <w:r>
+              <w:t>VARCHAR(24)</w:t>
             </w:r>
           </w:p>
         </w:tc>
@@ -11449,16 +11393,8 @@
             <w:pPr>
               <w:cnfStyle w:val="000000100000" w:firstRow="0" w:lastRow="0" w:firstColumn="0" w:lastColumn="0" w:oddVBand="0" w:evenVBand="0" w:oddHBand="1" w:evenHBand="0" w:firstRowFirstColumn="0" w:firstRowLastColumn="0" w:lastRowFirstColumn="0" w:lastRowLastColumn="0"/>
             </w:pPr>
-            <w:proofErr w:type="gramStart"/>
-            <w:r>
-              <w:t>VARCHAR</w:t>
-            </w:r>
-            <w:r>
-              <w:t>(</w:t>
-            </w:r>
-            <w:proofErr w:type="gramEnd"/>
-            <w:r>
-              <w:t>24)</w:t>
+            <w:r>
+              <w:t>VARCHAR(24)</w:t>
             </w:r>
           </w:p>
         </w:tc>
@@ -11526,16 +11462,8 @@
             <w:pPr>
               <w:cnfStyle w:val="000000000000" w:firstRow="0" w:lastRow="0" w:firstColumn="0" w:lastColumn="0" w:oddVBand="0" w:evenVBand="0" w:oddHBand="0" w:evenHBand="0" w:firstRowFirstColumn="0" w:firstRowLastColumn="0" w:lastRowFirstColumn="0" w:lastRowLastColumn="0"/>
             </w:pPr>
-            <w:proofErr w:type="gramStart"/>
-            <w:r>
-              <w:t>VARCHAR</w:t>
-            </w:r>
-            <w:r>
-              <w:t>(</w:t>
-            </w:r>
-            <w:proofErr w:type="gramEnd"/>
-            <w:r>
-              <w:t>200)</w:t>
+            <w:r>
+              <w:t>VARCHAR(200)</w:t>
             </w:r>
           </w:p>
         </w:tc>
@@ -11590,12 +11518,10 @@
         <w:pStyle w:val="Heading3"/>
       </w:pPr>
       <w:bookmarkStart w:id="22" w:name="_Toc464815323"/>
-      <w:proofErr w:type="spellStart"/>
       <w:r>
         <w:t>Studentlectureassignment</w:t>
       </w:r>
       <w:bookmarkEnd w:id="22"/>
-      <w:proofErr w:type="spellEnd"/>
     </w:p>
     <w:tbl>
       <w:tblPr>
@@ -11702,14 +11628,9 @@
             <w:tcW w:w="1833" w:type="dxa"/>
           </w:tcPr>
           <w:p>
-            <w:proofErr w:type="spellStart"/>
-            <w:r>
-              <w:t>lecture</w:t>
-            </w:r>
-            <w:r>
-              <w:t>username</w:t>
-            </w:r>
-            <w:proofErr w:type="spellEnd"/>
+            <w:r>
+              <w:t>lectureusername</w:t>
+            </w:r>
           </w:p>
         </w:tc>
         <w:tc>
@@ -11720,16 +11641,11 @@
             <w:pPr>
               <w:cnfStyle w:val="000000100000" w:firstRow="0" w:lastRow="0" w:firstColumn="0" w:lastColumn="0" w:oddVBand="0" w:evenVBand="0" w:oddHBand="1" w:evenHBand="0" w:firstRowFirstColumn="0" w:firstRowLastColumn="0" w:lastRowFirstColumn="0" w:lastRowLastColumn="0"/>
             </w:pPr>
-            <w:proofErr w:type="gramStart"/>
             <w:r>
               <w:t>VARCHAR</w:t>
             </w:r>
             <w:r>
-              <w:t>(</w:t>
-            </w:r>
-            <w:proofErr w:type="gramEnd"/>
-            <w:r>
-              <w:t>100)</w:t>
+              <w:t>(100)</w:t>
             </w:r>
           </w:p>
         </w:tc>
@@ -11790,14 +11706,9 @@
             <w:tcW w:w="1833" w:type="dxa"/>
           </w:tcPr>
           <w:p>
-            <w:proofErr w:type="spellStart"/>
-            <w:r>
-              <w:t>studentuser</w:t>
-            </w:r>
-            <w:r>
-              <w:t>name</w:t>
-            </w:r>
-            <w:proofErr w:type="spellEnd"/>
+            <w:r>
+              <w:t>studentusername</w:t>
+            </w:r>
           </w:p>
         </w:tc>
         <w:tc>
@@ -11808,16 +11719,8 @@
             <w:pPr>
               <w:cnfStyle w:val="000000000000" w:firstRow="0" w:lastRow="0" w:firstColumn="0" w:lastColumn="0" w:oddVBand="0" w:evenVBand="0" w:oddHBand="0" w:evenHBand="0" w:firstRowFirstColumn="0" w:firstRowLastColumn="0" w:lastRowFirstColumn="0" w:lastRowLastColumn="0"/>
             </w:pPr>
-            <w:proofErr w:type="gramStart"/>
-            <w:r>
-              <w:t>VARCHAR</w:t>
-            </w:r>
-            <w:r>
-              <w:t>(</w:t>
-            </w:r>
-            <w:proofErr w:type="gramEnd"/>
-            <w:r>
-              <w:t>100)</w:t>
+            <w:r>
+              <w:t>VARCHAR(100)</w:t>
             </w:r>
           </w:p>
         </w:tc>
@@ -11894,16 +11797,8 @@
             <w:pPr>
               <w:cnfStyle w:val="000000100000" w:firstRow="0" w:lastRow="0" w:firstColumn="0" w:lastColumn="0" w:oddVBand="0" w:evenVBand="0" w:oddHBand="1" w:evenHBand="0" w:firstRowFirstColumn="0" w:firstRowLastColumn="0" w:lastRowFirstColumn="0" w:lastRowLastColumn="0"/>
             </w:pPr>
-            <w:proofErr w:type="gramStart"/>
-            <w:r>
-              <w:t>VARCHAR</w:t>
-            </w:r>
-            <w:r>
-              <w:t>(</w:t>
-            </w:r>
-            <w:proofErr w:type="gramEnd"/>
-            <w:r>
-              <w:t>45)</w:t>
+            <w:r>
+              <w:t>VARCHAR(45)</w:t>
             </w:r>
           </w:p>
         </w:tc>
@@ -12084,13 +11979,8 @@
             <w:pPr>
               <w:cnfStyle w:val="000000100000" w:firstRow="0" w:lastRow="0" w:firstColumn="0" w:lastColumn="0" w:oddVBand="0" w:evenVBand="0" w:oddHBand="1" w:evenHBand="0" w:firstRowFirstColumn="0" w:firstRowLastColumn="0" w:lastRowFirstColumn="0" w:lastRowLastColumn="0"/>
             </w:pPr>
-            <w:proofErr w:type="gramStart"/>
-            <w:r>
-              <w:t>VARCHAR(</w:t>
-            </w:r>
-            <w:proofErr w:type="gramEnd"/>
-            <w:r>
-              <w:t>45)</w:t>
+            <w:r>
+              <w:t>VARCHAR(45)</w:t>
             </w:r>
           </w:p>
         </w:tc>
@@ -18514,7 +18404,6 @@
       <w:r>
         <w:rPr>
           <w:noProof/>
-          <w:lang w:val="en-NZ" w:eastAsia="en-NZ"/>
         </w:rPr>
         <w:drawing>
           <wp:anchor distT="0" distB="0" distL="114300" distR="114300" simplePos="0" relativeHeight="251672576" behindDoc="0" locked="0" layoutInCell="1" allowOverlap="1" wp14:anchorId="772C2571" wp14:editId="3F7D7E81">
@@ -18602,7 +18491,6 @@
       <w:r>
         <w:rPr>
           <w:noProof/>
-          <w:lang w:val="en-NZ" w:eastAsia="en-NZ"/>
         </w:rPr>
         <w:drawing>
           <wp:anchor distT="0" distB="0" distL="114300" distR="114300" simplePos="0" relativeHeight="251673600" behindDoc="0" locked="0" layoutInCell="1" allowOverlap="1" wp14:anchorId="1F712287" wp14:editId="7203FCFC">
@@ -18686,7 +18574,6 @@
       <w:r>
         <w:rPr>
           <w:noProof/>
-          <w:lang w:val="en-NZ" w:eastAsia="en-NZ"/>
         </w:rPr>
         <w:lastRenderedPageBreak/>
         <w:drawing>
@@ -18764,7 +18651,6 @@
       <w:r>
         <w:rPr>
           <w:noProof/>
-          <w:lang w:val="en-NZ" w:eastAsia="en-NZ"/>
         </w:rPr>
         <w:drawing>
           <wp:anchor distT="0" distB="0" distL="114300" distR="114300" simplePos="0" relativeHeight="251675648" behindDoc="0" locked="0" layoutInCell="1" allowOverlap="1" wp14:anchorId="77D9ED54" wp14:editId="1AD12DEE">
@@ -18848,7 +18734,6 @@
       <w:r>
         <w:rPr>
           <w:noProof/>
-          <w:lang w:val="en-NZ" w:eastAsia="en-NZ"/>
         </w:rPr>
         <w:lastRenderedPageBreak/>
         <w:drawing>
@@ -18931,7 +18816,6 @@
       <w:r>
         <w:rPr>
           <w:noProof/>
-          <w:lang w:val="en-NZ" w:eastAsia="en-NZ"/>
         </w:rPr>
         <w:drawing>
           <wp:anchor distT="0" distB="0" distL="114300" distR="114300" simplePos="0" relativeHeight="251677696" behindDoc="0" locked="0" layoutInCell="1" allowOverlap="1" wp14:anchorId="3687A30E" wp14:editId="625AF251">
@@ -19021,7 +18905,6 @@
           <w:color w:val="2E74B5" w:themeColor="accent1" w:themeShade="BF"/>
           <w:sz w:val="26"/>
           <w:szCs w:val="26"/>
-          <w:lang w:val="en-NZ" w:eastAsia="en-NZ"/>
         </w:rPr>
         <w:lastRenderedPageBreak/>
         <w:drawing>
@@ -19405,7 +19288,7 @@
       <w:r>
         <w:rPr>
           <w:noProof/>
-          <w:lang w:eastAsia="en-NZ" w:bidi="ar-SA"/>
+          <w:lang w:val="en-US" w:bidi="ar-SA"/>
         </w:rPr>
         <mc:AlternateContent>
           <mc:Choice Requires="wps">
@@ -19499,7 +19382,7 @@
           </mc:Choice>
           <mc:Fallback>
             <w:pict>
-              <v:shape w14:anchorId="7CED1397" id="Text Box 9" o:spid="_x0000_s1030" type="#_x0000_t202" style="position:absolute;margin-left:50.25pt;margin-top:13.3pt;width:453.05pt;height:117.2pt;z-index:251670528;visibility:visible;mso-wrap-style:square;mso-width-percent:0;mso-height-percent:0;mso-wrap-distance-left:9pt;mso-wrap-distance-top:0;mso-wrap-distance-right:9pt;mso-wrap-distance-bottom:0;mso-position-horizontal:absolute;mso-position-horizontal-relative:text;mso-position-vertical:absolute;mso-position-vertical-relative:text;mso-width-percent:0;mso-height-percent:0;mso-width-relative:page;mso-height-relative:page;v-text-anchor:top" o:gfxdata="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" filled="f" fillcolor="yellow" stroked="f">
+              <v:shape w14:anchorId="7CED1397" id="Text Box 9" o:spid="_x0000_s1030" type="#_x0000_t202" style="position:absolute;margin-left:50.25pt;margin-top:13.3pt;width:453.05pt;height:117.2pt;z-index:251670528;visibility:visible;mso-wrap-style:square;mso-width-percent:0;mso-height-percent:0;mso-wrap-distance-left:9pt;mso-wrap-distance-top:0;mso-wrap-distance-right:9pt;mso-wrap-distance-bottom:0;mso-position-horizontal:absolute;mso-position-horizontal-relative:text;mso-position-vertical:absolute;mso-position-vertical-relative:text;mso-width-percent:0;mso-height-percent:0;mso-width-relative:page;mso-height-relative:page;v-text-anchor:top" o:gfxdata="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" filled="f" fillcolor="yellow" stroked="f">
                 <v:textbox>
                   <w:txbxContent>
                     <w:p>
@@ -19527,7 +19410,7 @@
       <w:r>
         <w:rPr>
           <w:noProof/>
-          <w:lang w:eastAsia="en-NZ" w:bidi="ar-SA"/>
+          <w:lang w:val="en-US" w:bidi="ar-SA"/>
         </w:rPr>
         <mc:AlternateContent>
           <mc:Choice Requires="wps">
@@ -19628,7 +19511,7 @@
           </mc:Choice>
           <mc:Fallback>
             <w:pict>
-              <v:shape w14:anchorId="0B7334CD" id="Text Box 129" o:spid="_x0000_s1031" type="#_x0000_t202" style="position:absolute;margin-left:50.25pt;margin-top:725.95pt;width:523.4pt;height:25.95pt;z-index:251668480;visibility:visible;mso-wrap-style:square;mso-width-percent:1154;mso-height-percent:0;mso-wrap-distance-left:9pt;mso-wrap-distance-top:0;mso-wrap-distance-right:9pt;mso-wrap-distance-bottom:0;mso-position-horizontal:absolute;mso-position-horizontal-relative:page;mso-position-vertical:absolute;mso-position-vertical-relative:page;mso-width-percent:1154;mso-height-percent:0;mso-width-relative:margin;mso-height-relative:margin;v-text-anchor:top" o:gfxdata="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" filled="f" stroked="f" strokeweight=".5pt">
+              <v:shape w14:anchorId="0B7334CD" id="Text Box 129" o:spid="_x0000_s1031" type="#_x0000_t202" style="position:absolute;margin-left:50.25pt;margin-top:725.95pt;width:523.4pt;height:25.95pt;z-index:251668480;visibility:visible;mso-wrap-style:square;mso-width-percent:1154;mso-height-percent:0;mso-wrap-distance-left:9pt;mso-wrap-distance-top:0;mso-wrap-distance-right:9pt;mso-wrap-distance-bottom:0;mso-position-horizontal:absolute;mso-position-horizontal-relative:page;mso-position-vertical:absolute;mso-position-vertical-relative:page;mso-width-percent:1154;mso-height-percent:0;mso-width-relative:margin;mso-height-relative:margin;v-text-anchor:top" o:gfxdata="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" filled="f" stroked="f" strokeweight=".5pt">
                 <v:textbox style="mso-fit-shape-to-text:t" inset="1in,0,86.4pt,0">
                   <w:txbxContent>
                     <w:p>
@@ -19664,7 +19547,7 @@
       <w:r>
         <w:rPr>
           <w:noProof/>
-          <w:lang w:eastAsia="en-NZ" w:bidi="ar-SA"/>
+          <w:lang w:val="en-US" w:bidi="ar-SA"/>
         </w:rPr>
         <mc:AlternateContent>
           <mc:Choice Requires="wps">
@@ -19756,7 +19639,7 @@
           </mc:Choice>
           <mc:Fallback>
             <w:pict>
-              <v:rect w14:anchorId="45AAACAE" id="Rectangle 130" o:spid="_x0000_s1032" style="position:absolute;margin-left:479.2pt;margin-top:19.35pt;width:45.25pt;height:82.5pt;z-index:251667456;visibility:visible;mso-wrap-style:square;mso-width-percent:76;mso-height-percent:98;mso-wrap-distance-left:9pt;mso-wrap-distance-top:0;mso-wrap-distance-right:9pt;mso-wrap-distance-bottom:0;mso-position-horizontal:absolute;mso-position-horizontal-relative:page;mso-position-vertical:absolute;mso-position-vertical-relative:page;mso-width-percent:76;mso-height-percent:98;mso-width-relative:page;mso-height-relative:page;v-text-anchor:bottom" o:gfxdata="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" fillcolor="#5b9bd5" stroked="f" strokeweight="1pt">
+              <v:rect w14:anchorId="45AAACAE" id="Rectangle 130" o:spid="_x0000_s1032" style="position:absolute;margin-left:479.2pt;margin-top:19.35pt;width:45.25pt;height:82.5pt;z-index:251667456;visibility:visible;mso-wrap-style:square;mso-width-percent:76;mso-height-percent:98;mso-wrap-distance-left:9pt;mso-wrap-distance-top:0;mso-wrap-distance-right:9pt;mso-wrap-distance-bottom:0;mso-position-horizontal:absolute;mso-position-horizontal-relative:page;mso-position-vertical:absolute;mso-position-vertical-relative:page;mso-width-percent:76;mso-height-percent:98;mso-width-relative:page;mso-height-relative:page;v-text-anchor:bottom" o:gfxdata="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" fillcolor="#5b9bd5" stroked="f" strokeweight="1pt">
                 <v:path arrowok="t"/>
                 <o:lock v:ext="edit" aspectratio="t"/>
                 <v:textbox inset="3.6pt,,3.6pt">
@@ -19802,7 +19685,6 @@
       <w:r>
         <w:rPr>
           <w:noProof/>
-          <w:lang w:val="en-NZ" w:eastAsia="en-NZ"/>
         </w:rPr>
         <mc:AlternateContent>
           <mc:Choice Requires="wps">
@@ -19951,7 +19833,7 @@
           </mc:Choice>
           <mc:Fallback>
             <w:pict>
-              <v:shape w14:anchorId="449DA914" id="Text Box 128" o:spid="_x0000_s1033" type="#_x0000_t202" style="position:absolute;left:0;text-align:left;margin-left:13pt;margin-top:469.1pt;width:567.05pt;height:15.15pt;z-index:251669504;visibility:visible;mso-wrap-style:square;mso-width-percent:0;mso-height-percent:0;mso-wrap-distance-left:9pt;mso-wrap-distance-top:0;mso-wrap-distance-right:9pt;mso-wrap-distance-bottom:0;mso-position-horizontal:absolute;mso-position-horizontal-relative:page;mso-position-vertical:absolute;mso-position-vertical-relative:margin;mso-width-percent:0;mso-height-percent:0;mso-width-relative:margin;mso-height-relative:margin;v-text-anchor:bottom" o:gfxdata="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" filled="f" stroked="f" strokeweight=".5pt">
+              <v:shape w14:anchorId="449DA914" id="Text Box 128" o:spid="_x0000_s1033" type="#_x0000_t202" style="position:absolute;left:0;text-align:left;margin-left:13pt;margin-top:469.1pt;width:567.05pt;height:15.15pt;z-index:251669504;visibility:visible;mso-wrap-style:square;mso-width-percent:0;mso-height-percent:0;mso-wrap-distance-left:9pt;mso-wrap-distance-top:0;mso-wrap-distance-right:9pt;mso-wrap-distance-bottom:0;mso-position-horizontal:absolute;mso-position-horizontal-relative:page;mso-position-vertical:absolute;mso-position-vertical-relative:margin;mso-width-percent:0;mso-height-percent:0;mso-width-relative:margin;mso-height-relative:margin;v-text-anchor:bottom" o:gfxdata="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" filled="f" stroked="f" strokeweight=".5pt">
                 <v:path arrowok="t"/>
                 <v:textbox style="mso-fit-shape-to-text:t" inset="1in,0,86.4pt,0">
                   <w:txbxContent>
@@ -22399,25 +22281,7 @@
           <w:color w:val="000000"/>
           <w:sz w:val="24"/>
         </w:rPr>
-        <w:t xml:space="preserve">The proposal is to set up a </w:t>
-      </w:r>
-      <w:proofErr w:type="spellStart"/>
-      <w:r>
-        <w:rPr>
-          <w:rFonts w:ascii="Calibri" w:hAnsi="Calibri"/>
-          <w:color w:val="000000"/>
-          <w:sz w:val="24"/>
-        </w:rPr>
-        <w:t>computerised</w:t>
-      </w:r>
-      <w:proofErr w:type="spellEnd"/>
-      <w:r>
-        <w:rPr>
-          <w:rFonts w:ascii="Calibri" w:hAnsi="Calibri"/>
-          <w:color w:val="000000"/>
-          <w:sz w:val="24"/>
-        </w:rPr>
-        <w:t xml:space="preserve"> system with a common clear standard to reduce inefficiencies arising from inconsistent policies. More so the aim is to provide a useable solution to lessen the burden and frustrations experienced by both students and lecturers. The system will be deployed via a web-based application and mobile application allowing lecturers to advertise their availability to students requiring additional office hour access. The system will also offer both students and lecturers the ability to manage their office hour appointments.</w:t>
+        <w:t>The proposal is to set up a computerised system with a common clear standard to reduce inefficiencies arising from inconsistent policies. More so the aim is to provide a useable solution to lessen the burden and frustrations experienced by both students and lecturers. The system will be deployed via a web-based application and mobile application allowing lecturers to advertise their availability to students requiring additional office hour access. The system will also offer both students and lecturers the ability to manage their office hour appointments.</w:t>
       </w:r>
     </w:p>
     <w:p>
@@ -22799,21 +22663,12 @@
           <w:sz w:val="24"/>
         </w:rPr>
       </w:pPr>
-      <w:proofErr w:type="spellStart"/>
       <w:r>
         <w:rPr>
           <w:rFonts w:ascii="Calibri" w:hAnsi="Calibri"/>
           <w:sz w:val="24"/>
         </w:rPr>
-        <w:t>Minimise</w:t>
-      </w:r>
-      <w:proofErr w:type="spellEnd"/>
-      <w:r>
-        <w:rPr>
-          <w:rFonts w:ascii="Calibri" w:hAnsi="Calibri"/>
-          <w:sz w:val="24"/>
-        </w:rPr>
-        <w:t xml:space="preserve"> the time taken to set up an appointment.</w:t>
+        <w:t>Minimise the time taken to set up an appointment.</w:t>
       </w:r>
     </w:p>
     <w:p>
@@ -23225,23 +23080,7 @@
           <w:rFonts w:ascii="Calibri" w:hAnsi="Calibri"/>
           <w:sz w:val="24"/>
         </w:rPr>
-        <w:t xml:space="preserve">and mobile application is to provide greater </w:t>
-      </w:r>
-      <w:proofErr w:type="spellStart"/>
-      <w:r>
-        <w:rPr>
-          <w:rFonts w:ascii="Calibri" w:hAnsi="Calibri"/>
-          <w:sz w:val="24"/>
-        </w:rPr>
-        <w:t>standardisation</w:t>
-      </w:r>
-      <w:proofErr w:type="spellEnd"/>
-      <w:r>
-        <w:rPr>
-          <w:rFonts w:ascii="Calibri" w:hAnsi="Calibri"/>
-          <w:sz w:val="24"/>
-        </w:rPr>
-        <w:t xml:space="preserve"> and reduce current inefficiencies arising from inconsistent practices.</w:t>
+        <w:t>and mobile application is to provide greater standardisation and reduce current inefficiencies arising from inconsistent practices.</w:t>
       </w:r>
     </w:p>
     <w:p>
@@ -23390,14 +23229,14 @@
         <w:spacing w:before="360" w:after="360" w:line="288" w:lineRule="auto"/>
       </w:pPr>
       <w:bookmarkStart w:id="89" w:name="_Toc457819235"/>
-      <w:bookmarkStart w:id="90" w:name="_Toc152133066"/>
-      <w:bookmarkStart w:id="91" w:name="_Toc457422215"/>
-      <w:bookmarkStart w:id="92" w:name="_Toc464815373"/>
+      <w:bookmarkStart w:id="90" w:name="_Toc464815373"/>
+      <w:bookmarkStart w:id="91" w:name="_Toc152133066"/>
+      <w:bookmarkStart w:id="92" w:name="_Toc457422215"/>
       <w:r>
         <w:t>Functional Requirements</w:t>
       </w:r>
       <w:bookmarkEnd w:id="89"/>
-      <w:bookmarkEnd w:id="92"/>
+      <w:bookmarkEnd w:id="90"/>
     </w:p>
     <w:p>
       <w:pPr>
@@ -23802,8 +23641,8 @@
       <w:r>
         <w:t>Exclusions</w:t>
       </w:r>
-      <w:bookmarkEnd w:id="90"/>
       <w:bookmarkEnd w:id="91"/>
+      <w:bookmarkEnd w:id="92"/>
       <w:bookmarkEnd w:id="93"/>
       <w:bookmarkEnd w:id="94"/>
     </w:p>
@@ -24157,19 +23996,8 @@
                 <w:sz w:val="24"/>
                 <w:szCs w:val="24"/>
               </w:rPr>
-              <w:t xml:space="preserve">Marzouq </w:t>
-            </w:r>
-            <w:proofErr w:type="spellStart"/>
-            <w:r>
-              <w:rPr>
-                <w:rFonts w:ascii="Calibri" w:hAnsi="Calibri"/>
-                <w:bCs/>
-                <w:sz w:val="24"/>
-                <w:szCs w:val="24"/>
-              </w:rPr>
-              <w:t>Almarzooq</w:t>
-            </w:r>
-            <w:proofErr w:type="spellEnd"/>
+              <w:t>Marzouq Almarzooq</w:t>
+            </w:r>
           </w:p>
         </w:tc>
         <w:tc>
@@ -24410,18 +24238,8 @@
                 <w:sz w:val="24"/>
                 <w:szCs w:val="24"/>
               </w:rPr>
-              <w:t xml:space="preserve">Nawaf </w:t>
-            </w:r>
-            <w:proofErr w:type="spellStart"/>
-            <w:r>
-              <w:rPr>
-                <w:rFonts w:ascii="Calibri" w:hAnsi="Calibri"/>
-                <w:sz w:val="24"/>
-                <w:szCs w:val="24"/>
-              </w:rPr>
-              <w:t>Altuwayjiri</w:t>
-            </w:r>
-            <w:proofErr w:type="spellEnd"/>
+              <w:t>Nawaf Altuwayjiri</w:t>
+            </w:r>
           </w:p>
         </w:tc>
         <w:tc>
@@ -24739,7 +24557,6 @@
                 <w:szCs w:val="24"/>
               </w:rPr>
             </w:pPr>
-            <w:proofErr w:type="spellStart"/>
             <w:r>
               <w:rPr>
                 <w:rStyle w:val="PageNumber"/>
@@ -24749,7 +24566,6 @@
               </w:rPr>
               <w:t>Sarrafpour</w:t>
             </w:r>
-            <w:proofErr w:type="spellEnd"/>
           </w:p>
         </w:tc>
         <w:tc>
@@ -24945,23 +24761,7 @@
           <w:rFonts w:ascii="Calibri" w:hAnsi="Calibri"/>
           <w:sz w:val="24"/>
         </w:rPr>
-        <w:t xml:space="preserve">A more risk averse approach is to use an Agile methodology such as Scrum. Scrum development is achieved with sprints. Sprints would allow us to focus on delivering independent, tested features within manageable workloads, hence </w:t>
-      </w:r>
-      <w:proofErr w:type="spellStart"/>
-      <w:r>
-        <w:rPr>
-          <w:rFonts w:ascii="Calibri" w:hAnsi="Calibri"/>
-          <w:sz w:val="24"/>
-        </w:rPr>
-        <w:t>minimising</w:t>
-      </w:r>
-      <w:proofErr w:type="spellEnd"/>
-      <w:r>
-        <w:rPr>
-          <w:rFonts w:ascii="Calibri" w:hAnsi="Calibri"/>
-          <w:sz w:val="24"/>
-        </w:rPr>
-        <w:t xml:space="preserve"> risk as shown in the diagram below. This approach will allow us to plan, build, test and review each feature and then work on the next feature in a more structured and reliable fashion.</w:t>
+        <w:t>A more risk averse approach is to use an Agile methodology such as Scrum. Scrum development is achieved with sprints. Sprints would allow us to focus on delivering independent, tested features within manageable workloads, hence minimising risk as shown in the diagram below. This approach will allow us to plan, build, test and review each feature and then work on the next feature in a more structured and reliable fashion.</w:t>
       </w:r>
       <w:r>
         <w:t xml:space="preserve"> </w:t>
@@ -24974,7 +24774,6 @@
       <w:r>
         <w:rPr>
           <w:noProof/>
-          <w:lang w:val="en-NZ" w:eastAsia="en-NZ"/>
         </w:rPr>
         <w:drawing>
           <wp:anchor distT="0" distB="0" distL="114300" distR="114300" simplePos="0" relativeHeight="251671552" behindDoc="0" locked="0" layoutInCell="1" allowOverlap="1" wp14:anchorId="285AAF2E" wp14:editId="39FF2FFC">
@@ -26164,17 +25963,8 @@
                 <w:rFonts w:ascii="Calibri" w:hAnsi="Calibri"/>
                 <w:sz w:val="24"/>
               </w:rPr>
-              <w:t xml:space="preserve">Proposal </w:t>
-            </w:r>
-            <w:proofErr w:type="spellStart"/>
-            <w:r>
-              <w:rPr>
-                <w:rFonts w:ascii="Calibri" w:hAnsi="Calibri"/>
-                <w:sz w:val="24"/>
-              </w:rPr>
-              <w:t>defence</w:t>
-            </w:r>
-            <w:proofErr w:type="spellEnd"/>
+              <w:t>Proposal defence</w:t>
+            </w:r>
           </w:p>
         </w:tc>
         <w:tc>
@@ -26195,39 +25985,7 @@
                 <w:rFonts w:ascii="Calibri" w:hAnsi="Calibri"/>
                 <w:sz w:val="24"/>
               </w:rPr>
-              <w:t xml:space="preserve">Presentation and </w:t>
-            </w:r>
-            <w:proofErr w:type="spellStart"/>
-            <w:r>
-              <w:rPr>
-                <w:rFonts w:ascii="Calibri" w:hAnsi="Calibri"/>
-                <w:sz w:val="24"/>
-              </w:rPr>
-              <w:t>defence</w:t>
-            </w:r>
-            <w:proofErr w:type="spellEnd"/>
-            <w:r>
-              <w:rPr>
-                <w:rFonts w:ascii="Calibri" w:hAnsi="Calibri"/>
-                <w:sz w:val="24"/>
-              </w:rPr>
-              <w:t xml:space="preserve"> in </w:t>
-            </w:r>
-            <w:proofErr w:type="gramStart"/>
-            <w:r>
-              <w:rPr>
-                <w:rFonts w:ascii="Calibri" w:hAnsi="Calibri"/>
-                <w:sz w:val="24"/>
-              </w:rPr>
-              <w:t>front  of</w:t>
-            </w:r>
-            <w:proofErr w:type="gramEnd"/>
-            <w:r>
-              <w:rPr>
-                <w:rFonts w:ascii="Calibri" w:hAnsi="Calibri"/>
-                <w:sz w:val="24"/>
-              </w:rPr>
-              <w:t xml:space="preserve"> panel</w:t>
+              <w:t>Presentation and defence in front  of panel</w:t>
             </w:r>
           </w:p>
         </w:tc>
@@ -26424,21 +26182,12 @@
                 <w:sz w:val="24"/>
               </w:rPr>
             </w:pPr>
-            <w:proofErr w:type="spellStart"/>
-            <w:r>
-              <w:rPr>
-                <w:rFonts w:ascii="Calibri" w:hAnsi="Calibri"/>
-                <w:sz w:val="24"/>
-              </w:rPr>
-              <w:t>Finalise</w:t>
-            </w:r>
-            <w:proofErr w:type="spellEnd"/>
-            <w:r>
-              <w:rPr>
-                <w:rFonts w:ascii="Calibri" w:hAnsi="Calibri"/>
-                <w:sz w:val="24"/>
-              </w:rPr>
-              <w:t xml:space="preserve"> projects final documentation</w:t>
+            <w:r>
+              <w:rPr>
+                <w:rFonts w:ascii="Calibri" w:hAnsi="Calibri"/>
+                <w:sz w:val="24"/>
+              </w:rPr>
+              <w:t>Finalise projects final documentation</w:t>
             </w:r>
           </w:p>
         </w:tc>
@@ -26471,17 +26220,8 @@
                 <w:rFonts w:ascii="Calibri" w:hAnsi="Calibri"/>
                 <w:sz w:val="24"/>
               </w:rPr>
-              <w:t xml:space="preserve"> and </w:t>
-            </w:r>
-            <w:proofErr w:type="spellStart"/>
-            <w:r>
-              <w:rPr>
-                <w:rFonts w:ascii="Calibri" w:hAnsi="Calibri"/>
-                <w:sz w:val="24"/>
-              </w:rPr>
-              <w:t>defence</w:t>
-            </w:r>
-            <w:proofErr w:type="spellEnd"/>
+              <w:t xml:space="preserve"> and defence</w:t>
+            </w:r>
           </w:p>
         </w:tc>
         <w:tc>
@@ -27627,7 +27367,6 @@
                 <w:sz w:val="24"/>
               </w:rPr>
             </w:pPr>
-            <w:proofErr w:type="spellStart"/>
             <w:r>
               <w:rPr>
                 <w:rFonts w:ascii="Calibri" w:hAnsi="Calibri"/>
@@ -27635,7 +27374,6 @@
               </w:rPr>
               <w:t>VisualStudio</w:t>
             </w:r>
-            <w:proofErr w:type="spellEnd"/>
           </w:p>
         </w:tc>
         <w:tc>
@@ -27737,7 +27475,6 @@
                 <w:sz w:val="24"/>
               </w:rPr>
             </w:pPr>
-            <w:proofErr w:type="spellStart"/>
             <w:r>
               <w:rPr>
                 <w:rFonts w:ascii="Calibri" w:hAnsi="Calibri"/>
@@ -27745,7 +27482,6 @@
               </w:rPr>
               <w:t>AndroidStudio</w:t>
             </w:r>
-            <w:proofErr w:type="spellEnd"/>
           </w:p>
         </w:tc>
         <w:tc>
@@ -28017,23 +27753,7 @@
           <w:rFonts w:ascii="Calibri" w:hAnsi="Calibri"/>
           <w:sz w:val="24"/>
         </w:rPr>
-        <w:t xml:space="preserve">The following risk checklist is a generic model and is used to give an overall (non-specific) picture of the project’s risk factors. It can be used to compare the relative risks to the </w:t>
-      </w:r>
-      <w:proofErr w:type="spellStart"/>
-      <w:r>
-        <w:rPr>
-          <w:rFonts w:ascii="Calibri" w:hAnsi="Calibri"/>
-          <w:sz w:val="24"/>
-        </w:rPr>
-        <w:t>organisation</w:t>
-      </w:r>
-      <w:proofErr w:type="spellEnd"/>
-      <w:r>
-        <w:rPr>
-          <w:rFonts w:ascii="Calibri" w:hAnsi="Calibri"/>
-          <w:sz w:val="24"/>
-        </w:rPr>
-        <w:t xml:space="preserve"> of a number of different projects.</w:t>
+        <w:t>The following risk checklist is a generic model and is used to give an overall (non-specific) picture of the project’s risk factors. It can be used to compare the relative risks to the organisation of a number of different projects.</w:t>
       </w:r>
     </w:p>
     <w:p>
@@ -37640,27 +37360,7 @@
           <w:sz w:val="24"/>
           <w:lang w:eastAsia="en-NZ"/>
         </w:rPr>
-        <w:t xml:space="preserve">The deliverables created in this project will belong to Bahman </w:t>
-      </w:r>
-      <w:proofErr w:type="spellStart"/>
-      <w:r>
-        <w:rPr>
-          <w:rFonts w:ascii="Calibri" w:hAnsi="Calibri" w:cs="Arial"/>
-          <w:color w:val="000000"/>
-          <w:sz w:val="24"/>
-          <w:lang w:eastAsia="en-NZ"/>
-        </w:rPr>
-        <w:t>Sarrafpour</w:t>
-      </w:r>
-      <w:proofErr w:type="spellEnd"/>
-      <w:r>
-        <w:rPr>
-          <w:rFonts w:ascii="Calibri" w:hAnsi="Calibri" w:cs="Arial"/>
-          <w:color w:val="000000"/>
-          <w:sz w:val="24"/>
-          <w:lang w:eastAsia="en-NZ"/>
-        </w:rPr>
-        <w:t xml:space="preserve"> the project supervisor and the project team.</w:t>
+        <w:t>The deliverables created in this project will belong to Bahman Sarrafpour the project supervisor and the project team.</w:t>
       </w:r>
     </w:p>
     <w:p>
@@ -38279,23 +37979,7 @@
           <w:rFonts w:ascii="Calibri" w:hAnsi="Calibri"/>
           <w:sz w:val="24"/>
         </w:rPr>
-        <w:t xml:space="preserve">I agree that the scope, objectives, resource estimates and plans given in this project proposal describe my general requirements for the project.  I confirm that I have the authority to approve the expenditure outlined in this proposal.  I understand that this is a student project and that UNITEC and the students will </w:t>
-      </w:r>
-      <w:proofErr w:type="spellStart"/>
-      <w:r>
-        <w:rPr>
-          <w:rFonts w:ascii="Calibri" w:hAnsi="Calibri"/>
-          <w:sz w:val="24"/>
-        </w:rPr>
-        <w:t>endeavour</w:t>
-      </w:r>
-      <w:proofErr w:type="spellEnd"/>
-      <w:r>
-        <w:rPr>
-          <w:rFonts w:ascii="Calibri" w:hAnsi="Calibri"/>
-          <w:sz w:val="24"/>
-        </w:rPr>
-        <w:t xml:space="preserve"> to provide the services described but for whatever reason may not be able to do so. </w:t>
+        <w:t xml:space="preserve">I agree that the scope, objectives, resource estimates and plans given in this project proposal describe my general requirements for the project.  I confirm that I have the authority to approve the expenditure outlined in this proposal.  I understand that this is a student project and that UNITEC and the students will endeavour to provide the services described but for whatever reason may not be able to do so. </w:t>
       </w:r>
     </w:p>
     <w:p>
@@ -38508,7 +38192,7 @@
 </file>
 
 <file path=word/endnotes.xml><?xml version="1.0" encoding="utf-8"?>
-<w:endnotes xmlns:wpc="http://schemas.microsoft.com/office/word/2010/wordprocessingCanvas" xmlns:cx="http://schemas.microsoft.com/office/drawing/2014/chartex" xmlns:cx1="http://schemas.microsoft.com/office/drawing/2015/9/8/chartex" xmlns:cx2="http://schemas.microsoft.com/office/drawing/2015/10/21/chartex" xmlns:mc="http://schemas.openxmlformats.org/markup-compatibility/2006" xmlns:o="urn:schemas-microsoft-com:office:office" xmlns:r="http://schemas.openxmlformats.org/officeDocument/2006/relationships" xmlns:m="http://schemas.openxmlformats.org/officeDocument/2006/math" xmlns:v="urn:schemas-microsoft-com:vml" xmlns:wp14="http://schemas.microsoft.com/office/word/2010/wordprocessingDrawing" xmlns:wp="http://schemas.openxmlformats.org/drawingml/2006/wordprocessingDrawing" xmlns:w10="urn:schemas-microsoft-com:office:word" xmlns:w="http://schemas.openxmlformats.org/wordprocessingml/2006/main" xmlns:w14="http://schemas.microsoft.com/office/word/2010/wordml" xmlns:w15="http://schemas.microsoft.com/office/word/2012/wordml" xmlns:w16se="http://schemas.microsoft.com/office/word/2015/wordml/symex" xmlns:wpg="http://schemas.microsoft.com/office/word/2010/wordprocessingGroup" xmlns:wpi="http://schemas.microsoft.com/office/word/2010/wordprocessingInk" xmlns:wne="http://schemas.microsoft.com/office/word/2006/wordml" xmlns:wps="http://schemas.microsoft.com/office/word/2010/wordprocessingShape" mc:Ignorable="w14 w15 w16se wp14">
+<w:endnotes xmlns:wpc="http://schemas.microsoft.com/office/word/2010/wordprocessingCanvas" xmlns:mo="http://schemas.microsoft.com/office/mac/office/2008/main" xmlns:mc="http://schemas.openxmlformats.org/markup-compatibility/2006" xmlns:mv="urn:schemas-microsoft-com:mac:vml" xmlns:o="urn:schemas-microsoft-com:office:office" xmlns:r="http://schemas.openxmlformats.org/officeDocument/2006/relationships" xmlns:m="http://schemas.openxmlformats.org/officeDocument/2006/math" xmlns:v="urn:schemas-microsoft-com:vml" xmlns:wp14="http://schemas.microsoft.com/office/word/2010/wordprocessingDrawing" xmlns:wp="http://schemas.openxmlformats.org/drawingml/2006/wordprocessingDrawing" xmlns:w10="urn:schemas-microsoft-com:office:word" xmlns:w="http://schemas.openxmlformats.org/wordprocessingml/2006/main" xmlns:w14="http://schemas.microsoft.com/office/word/2010/wordml" xmlns:w15="http://schemas.microsoft.com/office/word/2012/wordml" xmlns:wpg="http://schemas.microsoft.com/office/word/2010/wordprocessingGroup" xmlns:wpi="http://schemas.microsoft.com/office/word/2010/wordprocessingInk" xmlns:wne="http://schemas.microsoft.com/office/word/2006/wordml" xmlns:wps="http://schemas.microsoft.com/office/word/2010/wordprocessingShape" mc:Ignorable="w14 w15 wp14">
   <w:endnote w:type="separator" w:id="-1">
     <w:p>
       <w:r>
@@ -38531,7 +38215,7 @@
 </file>
 
 <file path=word/footer1.xml><?xml version="1.0" encoding="utf-8"?>
-<w:ftr xmlns:wpc="http://schemas.microsoft.com/office/word/2010/wordprocessingCanvas" xmlns:cx="http://schemas.microsoft.com/office/drawing/2014/chartex" xmlns:cx1="http://schemas.microsoft.com/office/drawing/2015/9/8/chartex" xmlns:cx2="http://schemas.microsoft.com/office/drawing/2015/10/21/chartex" xmlns:mc="http://schemas.openxmlformats.org/markup-compatibility/2006" xmlns:o="urn:schemas-microsoft-com:office:office" xmlns:r="http://schemas.openxmlformats.org/officeDocument/2006/relationships" xmlns:m="http://schemas.openxmlformats.org/officeDocument/2006/math" xmlns:v="urn:schemas-microsoft-com:vml" xmlns:wp14="http://schemas.microsoft.com/office/word/2010/wordprocessingDrawing" xmlns:wp="http://schemas.openxmlformats.org/drawingml/2006/wordprocessingDrawing" xmlns:w10="urn:schemas-microsoft-com:office:word" xmlns:w="http://schemas.openxmlformats.org/wordprocessingml/2006/main" xmlns:w14="http://schemas.microsoft.com/office/word/2010/wordml" xmlns:w15="http://schemas.microsoft.com/office/word/2012/wordml" xmlns:w16se="http://schemas.microsoft.com/office/word/2015/wordml/symex" xmlns:wpg="http://schemas.microsoft.com/office/word/2010/wordprocessingGroup" xmlns:wpi="http://schemas.microsoft.com/office/word/2010/wordprocessingInk" xmlns:wne="http://schemas.microsoft.com/office/word/2006/wordml" xmlns:wps="http://schemas.microsoft.com/office/word/2010/wordprocessingShape" mc:Ignorable="w14 w15 w16se wp14">
+<w:ftr xmlns:wpc="http://schemas.microsoft.com/office/word/2010/wordprocessingCanvas" xmlns:mo="http://schemas.microsoft.com/office/mac/office/2008/main" xmlns:mc="http://schemas.openxmlformats.org/markup-compatibility/2006" xmlns:mv="urn:schemas-microsoft-com:mac:vml" xmlns:o="urn:schemas-microsoft-com:office:office" xmlns:r="http://schemas.openxmlformats.org/officeDocument/2006/relationships" xmlns:m="http://schemas.openxmlformats.org/officeDocument/2006/math" xmlns:v="urn:schemas-microsoft-com:vml" xmlns:wp14="http://schemas.microsoft.com/office/word/2010/wordprocessingDrawing" xmlns:wp="http://schemas.openxmlformats.org/drawingml/2006/wordprocessingDrawing" xmlns:w10="urn:schemas-microsoft-com:office:word" xmlns:w="http://schemas.openxmlformats.org/wordprocessingml/2006/main" xmlns:w14="http://schemas.microsoft.com/office/word/2010/wordml" xmlns:w15="http://schemas.microsoft.com/office/word/2012/wordml" xmlns:wpg="http://schemas.microsoft.com/office/word/2010/wordprocessingGroup" xmlns:wpi="http://schemas.microsoft.com/office/word/2010/wordprocessingInk" xmlns:wne="http://schemas.microsoft.com/office/word/2006/wordml" xmlns:wps="http://schemas.microsoft.com/office/word/2010/wordprocessingShape" mc:Ignorable="w14 w15 wp14">
   <w:p>
     <w:pPr>
       <w:pStyle w:val="Footer"/>
@@ -38567,7 +38251,7 @@
 </file>
 
 <file path=word/footer2.xml><?xml version="1.0" encoding="utf-8"?>
-<w:ftr xmlns:wpc="http://schemas.microsoft.com/office/word/2010/wordprocessingCanvas" xmlns:cx="http://schemas.microsoft.com/office/drawing/2014/chartex" xmlns:cx1="http://schemas.microsoft.com/office/drawing/2015/9/8/chartex" xmlns:cx2="http://schemas.microsoft.com/office/drawing/2015/10/21/chartex" xmlns:mc="http://schemas.openxmlformats.org/markup-compatibility/2006" xmlns:o="urn:schemas-microsoft-com:office:office" xmlns:r="http://schemas.openxmlformats.org/officeDocument/2006/relationships" xmlns:m="http://schemas.openxmlformats.org/officeDocument/2006/math" xmlns:v="urn:schemas-microsoft-com:vml" xmlns:wp14="http://schemas.microsoft.com/office/word/2010/wordprocessingDrawing" xmlns:wp="http://schemas.openxmlformats.org/drawingml/2006/wordprocessingDrawing" xmlns:w10="urn:schemas-microsoft-com:office:word" xmlns:w="http://schemas.openxmlformats.org/wordprocessingml/2006/main" xmlns:w14="http://schemas.microsoft.com/office/word/2010/wordml" xmlns:w15="http://schemas.microsoft.com/office/word/2012/wordml" xmlns:w16se="http://schemas.microsoft.com/office/word/2015/wordml/symex" xmlns:wpg="http://schemas.microsoft.com/office/word/2010/wordprocessingGroup" xmlns:wpi="http://schemas.microsoft.com/office/word/2010/wordprocessingInk" xmlns:wne="http://schemas.microsoft.com/office/word/2006/wordml" xmlns:wps="http://schemas.microsoft.com/office/word/2010/wordprocessingShape" mc:Ignorable="w14 w15 w16se wp14">
+<w:ftr xmlns:wpc="http://schemas.microsoft.com/office/word/2010/wordprocessingCanvas" xmlns:mo="http://schemas.microsoft.com/office/mac/office/2008/main" xmlns:mc="http://schemas.openxmlformats.org/markup-compatibility/2006" xmlns:mv="urn:schemas-microsoft-com:mac:vml" xmlns:o="urn:schemas-microsoft-com:office:office" xmlns:r="http://schemas.openxmlformats.org/officeDocument/2006/relationships" xmlns:m="http://schemas.openxmlformats.org/officeDocument/2006/math" xmlns:v="urn:schemas-microsoft-com:vml" xmlns:wp14="http://schemas.microsoft.com/office/word/2010/wordprocessingDrawing" xmlns:wp="http://schemas.openxmlformats.org/drawingml/2006/wordprocessingDrawing" xmlns:w10="urn:schemas-microsoft-com:office:word" xmlns:w="http://schemas.openxmlformats.org/wordprocessingml/2006/main" xmlns:w14="http://schemas.microsoft.com/office/word/2010/wordml" xmlns:w15="http://schemas.microsoft.com/office/word/2012/wordml" xmlns:wpg="http://schemas.microsoft.com/office/word/2010/wordprocessingGroup" xmlns:wpi="http://schemas.microsoft.com/office/word/2010/wordprocessingInk" xmlns:wne="http://schemas.microsoft.com/office/word/2006/wordml" xmlns:wps="http://schemas.microsoft.com/office/word/2010/wordprocessingShape" mc:Ignorable="w14 w15 wp14">
   <w:sdt>
     <w:sdtPr>
       <w:id w:val="-16009705"/>
@@ -38600,7 +38284,7 @@
           <w:rPr>
             <w:noProof/>
           </w:rPr>
-          <w:t>10</w:t>
+          <w:t>5</w:t>
         </w:r>
         <w:r>
           <w:rPr>
@@ -38620,7 +38304,7 @@
 </file>
 
 <file path=word/footer3.xml><?xml version="1.0" encoding="utf-8"?>
-<w:ftr xmlns:wpc="http://schemas.microsoft.com/office/word/2010/wordprocessingCanvas" xmlns:cx="http://schemas.microsoft.com/office/drawing/2014/chartex" xmlns:cx1="http://schemas.microsoft.com/office/drawing/2015/9/8/chartex" xmlns:cx2="http://schemas.microsoft.com/office/drawing/2015/10/21/chartex" xmlns:mc="http://schemas.openxmlformats.org/markup-compatibility/2006" xmlns:o="urn:schemas-microsoft-com:office:office" xmlns:r="http://schemas.openxmlformats.org/officeDocument/2006/relationships" xmlns:m="http://schemas.openxmlformats.org/officeDocument/2006/math" xmlns:v="urn:schemas-microsoft-com:vml" xmlns:wp14="http://schemas.microsoft.com/office/word/2010/wordprocessingDrawing" xmlns:wp="http://schemas.openxmlformats.org/drawingml/2006/wordprocessingDrawing" xmlns:w10="urn:schemas-microsoft-com:office:word" xmlns:w="http://schemas.openxmlformats.org/wordprocessingml/2006/main" xmlns:w14="http://schemas.microsoft.com/office/word/2010/wordml" xmlns:w15="http://schemas.microsoft.com/office/word/2012/wordml" xmlns:w16se="http://schemas.microsoft.com/office/word/2015/wordml/symex" xmlns:wpg="http://schemas.microsoft.com/office/word/2010/wordprocessingGroup" xmlns:wpi="http://schemas.microsoft.com/office/word/2010/wordprocessingInk" xmlns:wne="http://schemas.microsoft.com/office/word/2006/wordml" xmlns:wps="http://schemas.microsoft.com/office/word/2010/wordprocessingShape" mc:Ignorable="w14 w15 w16se wp14">
+<w:ftr xmlns:wpc="http://schemas.microsoft.com/office/word/2010/wordprocessingCanvas" xmlns:mo="http://schemas.microsoft.com/office/mac/office/2008/main" xmlns:mc="http://schemas.openxmlformats.org/markup-compatibility/2006" xmlns:mv="urn:schemas-microsoft-com:mac:vml" xmlns:o="urn:schemas-microsoft-com:office:office" xmlns:r="http://schemas.openxmlformats.org/officeDocument/2006/relationships" xmlns:m="http://schemas.openxmlformats.org/officeDocument/2006/math" xmlns:v="urn:schemas-microsoft-com:vml" xmlns:wp14="http://schemas.microsoft.com/office/word/2010/wordprocessingDrawing" xmlns:wp="http://schemas.openxmlformats.org/drawingml/2006/wordprocessingDrawing" xmlns:w10="urn:schemas-microsoft-com:office:word" xmlns:w="http://schemas.openxmlformats.org/wordprocessingml/2006/main" xmlns:w14="http://schemas.microsoft.com/office/word/2010/wordml" xmlns:w15="http://schemas.microsoft.com/office/word/2012/wordml" xmlns:wpg="http://schemas.microsoft.com/office/word/2010/wordprocessingGroup" xmlns:wpi="http://schemas.microsoft.com/office/word/2010/wordprocessingInk" xmlns:wne="http://schemas.microsoft.com/office/word/2006/wordml" xmlns:wps="http://schemas.microsoft.com/office/word/2010/wordprocessingShape" mc:Ignorable="w14 w15 wp14">
   <w:p>
     <w:pPr>
       <w:pStyle w:val="Footer"/>
@@ -38658,7 +38342,7 @@
 </file>
 
 <file path=word/footer4.xml><?xml version="1.0" encoding="utf-8"?>
-<w:ftr xmlns:wpc="http://schemas.microsoft.com/office/word/2010/wordprocessingCanvas" xmlns:cx="http://schemas.microsoft.com/office/drawing/2014/chartex" xmlns:cx1="http://schemas.microsoft.com/office/drawing/2015/9/8/chartex" xmlns:cx2="http://schemas.microsoft.com/office/drawing/2015/10/21/chartex" xmlns:mc="http://schemas.openxmlformats.org/markup-compatibility/2006" xmlns:o="urn:schemas-microsoft-com:office:office" xmlns:r="http://schemas.openxmlformats.org/officeDocument/2006/relationships" xmlns:m="http://schemas.openxmlformats.org/officeDocument/2006/math" xmlns:v="urn:schemas-microsoft-com:vml" xmlns:wp14="http://schemas.microsoft.com/office/word/2010/wordprocessingDrawing" xmlns:wp="http://schemas.openxmlformats.org/drawingml/2006/wordprocessingDrawing" xmlns:w10="urn:schemas-microsoft-com:office:word" xmlns:w="http://schemas.openxmlformats.org/wordprocessingml/2006/main" xmlns:w14="http://schemas.microsoft.com/office/word/2010/wordml" xmlns:w15="http://schemas.microsoft.com/office/word/2012/wordml" xmlns:w16se="http://schemas.microsoft.com/office/word/2015/wordml/symex" xmlns:wpg="http://schemas.microsoft.com/office/word/2010/wordprocessingGroup" xmlns:wpi="http://schemas.microsoft.com/office/word/2010/wordprocessingInk" xmlns:wne="http://schemas.microsoft.com/office/word/2006/wordml" xmlns:wps="http://schemas.microsoft.com/office/word/2010/wordprocessingShape" mc:Ignorable="w14 w15 w16se wp14">
+<w:ftr xmlns:wpc="http://schemas.microsoft.com/office/word/2010/wordprocessingCanvas" xmlns:mo="http://schemas.microsoft.com/office/mac/office/2008/main" xmlns:mc="http://schemas.openxmlformats.org/markup-compatibility/2006" xmlns:mv="urn:schemas-microsoft-com:mac:vml" xmlns:o="urn:schemas-microsoft-com:office:office" xmlns:r="http://schemas.openxmlformats.org/officeDocument/2006/relationships" xmlns:m="http://schemas.openxmlformats.org/officeDocument/2006/math" xmlns:v="urn:schemas-microsoft-com:vml" xmlns:wp14="http://schemas.microsoft.com/office/word/2010/wordprocessingDrawing" xmlns:wp="http://schemas.openxmlformats.org/drawingml/2006/wordprocessingDrawing" xmlns:w10="urn:schemas-microsoft-com:office:word" xmlns:w="http://schemas.openxmlformats.org/wordprocessingml/2006/main" xmlns:w14="http://schemas.microsoft.com/office/word/2010/wordml" xmlns:w15="http://schemas.microsoft.com/office/word/2012/wordml" xmlns:wpg="http://schemas.microsoft.com/office/word/2010/wordprocessingGroup" xmlns:wpi="http://schemas.microsoft.com/office/word/2010/wordprocessingInk" xmlns:wne="http://schemas.microsoft.com/office/word/2006/wordml" xmlns:wps="http://schemas.microsoft.com/office/word/2010/wordprocessingShape" mc:Ignorable="w14 w15 wp14">
   <w:p>
     <w:pPr>
       <w:pStyle w:val="Footer"/>
@@ -38722,7 +38406,7 @@
 </file>
 
 <file path=word/footer5.xml><?xml version="1.0" encoding="utf-8"?>
-<w:ftr xmlns:wpc="http://schemas.microsoft.com/office/word/2010/wordprocessingCanvas" xmlns:cx="http://schemas.microsoft.com/office/drawing/2014/chartex" xmlns:cx1="http://schemas.microsoft.com/office/drawing/2015/9/8/chartex" xmlns:cx2="http://schemas.microsoft.com/office/drawing/2015/10/21/chartex" xmlns:mc="http://schemas.openxmlformats.org/markup-compatibility/2006" xmlns:o="urn:schemas-microsoft-com:office:office" xmlns:r="http://schemas.openxmlformats.org/officeDocument/2006/relationships" xmlns:m="http://schemas.openxmlformats.org/officeDocument/2006/math" xmlns:v="urn:schemas-microsoft-com:vml" xmlns:wp14="http://schemas.microsoft.com/office/word/2010/wordprocessingDrawing" xmlns:wp="http://schemas.openxmlformats.org/drawingml/2006/wordprocessingDrawing" xmlns:w10="urn:schemas-microsoft-com:office:word" xmlns:w="http://schemas.openxmlformats.org/wordprocessingml/2006/main" xmlns:w14="http://schemas.microsoft.com/office/word/2010/wordml" xmlns:w15="http://schemas.microsoft.com/office/word/2012/wordml" xmlns:w16se="http://schemas.microsoft.com/office/word/2015/wordml/symex" xmlns:wpg="http://schemas.microsoft.com/office/word/2010/wordprocessingGroup" xmlns:wpi="http://schemas.microsoft.com/office/word/2010/wordprocessingInk" xmlns:wne="http://schemas.microsoft.com/office/word/2006/wordml" xmlns:wps="http://schemas.microsoft.com/office/word/2010/wordprocessingShape" mc:Ignorable="w14 w15 w16se wp14">
+<w:ftr xmlns:wpc="http://schemas.microsoft.com/office/word/2010/wordprocessingCanvas" xmlns:mo="http://schemas.microsoft.com/office/mac/office/2008/main" xmlns:mc="http://schemas.openxmlformats.org/markup-compatibility/2006" xmlns:mv="urn:schemas-microsoft-com:mac:vml" xmlns:o="urn:schemas-microsoft-com:office:office" xmlns:r="http://schemas.openxmlformats.org/officeDocument/2006/relationships" xmlns:m="http://schemas.openxmlformats.org/officeDocument/2006/math" xmlns:v="urn:schemas-microsoft-com:vml" xmlns:wp14="http://schemas.microsoft.com/office/word/2010/wordprocessingDrawing" xmlns:wp="http://schemas.openxmlformats.org/drawingml/2006/wordprocessingDrawing" xmlns:w10="urn:schemas-microsoft-com:office:word" xmlns:w="http://schemas.openxmlformats.org/wordprocessingml/2006/main" xmlns:w14="http://schemas.microsoft.com/office/word/2010/wordml" xmlns:w15="http://schemas.microsoft.com/office/word/2012/wordml" xmlns:wpg="http://schemas.microsoft.com/office/word/2010/wordprocessingGroup" xmlns:wpi="http://schemas.microsoft.com/office/word/2010/wordprocessingInk" xmlns:wne="http://schemas.microsoft.com/office/word/2006/wordml" xmlns:wps="http://schemas.microsoft.com/office/word/2010/wordprocessingShape" mc:Ignorable="w14 w15 wp14">
   <w:p>
     <w:pPr>
       <w:pStyle w:val="Footer"/>
@@ -38739,7 +38423,7 @@
 </file>
 
 <file path=word/footer6.xml><?xml version="1.0" encoding="utf-8"?>
-<w:ftr xmlns:wpc="http://schemas.microsoft.com/office/word/2010/wordprocessingCanvas" xmlns:cx="http://schemas.microsoft.com/office/drawing/2014/chartex" xmlns:cx1="http://schemas.microsoft.com/office/drawing/2015/9/8/chartex" xmlns:cx2="http://schemas.microsoft.com/office/drawing/2015/10/21/chartex" xmlns:mc="http://schemas.openxmlformats.org/markup-compatibility/2006" xmlns:o="urn:schemas-microsoft-com:office:office" xmlns:r="http://schemas.openxmlformats.org/officeDocument/2006/relationships" xmlns:m="http://schemas.openxmlformats.org/officeDocument/2006/math" xmlns:v="urn:schemas-microsoft-com:vml" xmlns:wp14="http://schemas.microsoft.com/office/word/2010/wordprocessingDrawing" xmlns:wp="http://schemas.openxmlformats.org/drawingml/2006/wordprocessingDrawing" xmlns:w10="urn:schemas-microsoft-com:office:word" xmlns:w="http://schemas.openxmlformats.org/wordprocessingml/2006/main" xmlns:w14="http://schemas.microsoft.com/office/word/2010/wordml" xmlns:w15="http://schemas.microsoft.com/office/word/2012/wordml" xmlns:w16se="http://schemas.microsoft.com/office/word/2015/wordml/symex" xmlns:wpg="http://schemas.microsoft.com/office/word/2010/wordprocessingGroup" xmlns:wpi="http://schemas.microsoft.com/office/word/2010/wordprocessingInk" xmlns:wne="http://schemas.microsoft.com/office/word/2006/wordml" xmlns:wps="http://schemas.microsoft.com/office/word/2010/wordprocessingShape" mc:Ignorable="w14 w15 w16se wp14">
+<w:ftr xmlns:wpc="http://schemas.microsoft.com/office/word/2010/wordprocessingCanvas" xmlns:mo="http://schemas.microsoft.com/office/mac/office/2008/main" xmlns:mc="http://schemas.openxmlformats.org/markup-compatibility/2006" xmlns:mv="urn:schemas-microsoft-com:mac:vml" xmlns:o="urn:schemas-microsoft-com:office:office" xmlns:r="http://schemas.openxmlformats.org/officeDocument/2006/relationships" xmlns:m="http://schemas.openxmlformats.org/officeDocument/2006/math" xmlns:v="urn:schemas-microsoft-com:vml" xmlns:wp14="http://schemas.microsoft.com/office/word/2010/wordprocessingDrawing" xmlns:wp="http://schemas.openxmlformats.org/drawingml/2006/wordprocessingDrawing" xmlns:w10="urn:schemas-microsoft-com:office:word" xmlns:w="http://schemas.openxmlformats.org/wordprocessingml/2006/main" xmlns:w14="http://schemas.microsoft.com/office/word/2010/wordml" xmlns:w15="http://schemas.microsoft.com/office/word/2012/wordml" xmlns:wpg="http://schemas.microsoft.com/office/word/2010/wordprocessingGroup" xmlns:wpi="http://schemas.microsoft.com/office/word/2010/wordprocessingInk" xmlns:wne="http://schemas.microsoft.com/office/word/2006/wordml" xmlns:wps="http://schemas.microsoft.com/office/word/2010/wordprocessingShape" mc:Ignorable="w14 w15 wp14">
   <w:p>
     <w:pPr>
       <w:pStyle w:val="Footer"/>
@@ -38749,7 +38433,7 @@
 </file>
 
 <file path=word/footer7.xml><?xml version="1.0" encoding="utf-8"?>
-<w:ftr xmlns:wpc="http://schemas.microsoft.com/office/word/2010/wordprocessingCanvas" xmlns:cx="http://schemas.microsoft.com/office/drawing/2014/chartex" xmlns:cx1="http://schemas.microsoft.com/office/drawing/2015/9/8/chartex" xmlns:cx2="http://schemas.microsoft.com/office/drawing/2015/10/21/chartex" xmlns:mc="http://schemas.openxmlformats.org/markup-compatibility/2006" xmlns:o="urn:schemas-microsoft-com:office:office" xmlns:r="http://schemas.openxmlformats.org/officeDocument/2006/relationships" xmlns:m="http://schemas.openxmlformats.org/officeDocument/2006/math" xmlns:v="urn:schemas-microsoft-com:vml" xmlns:wp14="http://schemas.microsoft.com/office/word/2010/wordprocessingDrawing" xmlns:wp="http://schemas.openxmlformats.org/drawingml/2006/wordprocessingDrawing" xmlns:w10="urn:schemas-microsoft-com:office:word" xmlns:w="http://schemas.openxmlformats.org/wordprocessingml/2006/main" xmlns:w14="http://schemas.microsoft.com/office/word/2010/wordml" xmlns:w15="http://schemas.microsoft.com/office/word/2012/wordml" xmlns:w16se="http://schemas.microsoft.com/office/word/2015/wordml/symex" xmlns:wpg="http://schemas.microsoft.com/office/word/2010/wordprocessingGroup" xmlns:wpi="http://schemas.microsoft.com/office/word/2010/wordprocessingInk" xmlns:wne="http://schemas.microsoft.com/office/word/2006/wordml" xmlns:wps="http://schemas.microsoft.com/office/word/2010/wordprocessingShape" mc:Ignorable="w14 w15 w16se wp14">
+<w:ftr xmlns:wpc="http://schemas.microsoft.com/office/word/2010/wordprocessingCanvas" xmlns:mo="http://schemas.microsoft.com/office/mac/office/2008/main" xmlns:mc="http://schemas.openxmlformats.org/markup-compatibility/2006" xmlns:mv="urn:schemas-microsoft-com:mac:vml" xmlns:o="urn:schemas-microsoft-com:office:office" xmlns:r="http://schemas.openxmlformats.org/officeDocument/2006/relationships" xmlns:m="http://schemas.openxmlformats.org/officeDocument/2006/math" xmlns:v="urn:schemas-microsoft-com:vml" xmlns:wp14="http://schemas.microsoft.com/office/word/2010/wordprocessingDrawing" xmlns:wp="http://schemas.openxmlformats.org/drawingml/2006/wordprocessingDrawing" xmlns:w10="urn:schemas-microsoft-com:office:word" xmlns:w="http://schemas.openxmlformats.org/wordprocessingml/2006/main" xmlns:w14="http://schemas.microsoft.com/office/word/2010/wordml" xmlns:w15="http://schemas.microsoft.com/office/word/2012/wordml" xmlns:wpg="http://schemas.microsoft.com/office/word/2010/wordprocessingGroup" xmlns:wpi="http://schemas.microsoft.com/office/word/2010/wordprocessingInk" xmlns:wne="http://schemas.microsoft.com/office/word/2006/wordml" xmlns:wps="http://schemas.microsoft.com/office/word/2010/wordprocessingShape" mc:Ignorable="w14 w15 wp14">
   <w:sdt>
     <w:sdtPr>
       <w:id w:val="1453897506"/>
@@ -38823,7 +38507,7 @@
 </file>
 
 <file path=word/footer8.xml><?xml version="1.0" encoding="utf-8"?>
-<w:ftr xmlns:wpc="http://schemas.microsoft.com/office/word/2010/wordprocessingCanvas" xmlns:cx="http://schemas.microsoft.com/office/drawing/2014/chartex" xmlns:cx1="http://schemas.microsoft.com/office/drawing/2015/9/8/chartex" xmlns:cx2="http://schemas.microsoft.com/office/drawing/2015/10/21/chartex" xmlns:mc="http://schemas.openxmlformats.org/markup-compatibility/2006" xmlns:o="urn:schemas-microsoft-com:office:office" xmlns:r="http://schemas.openxmlformats.org/officeDocument/2006/relationships" xmlns:m="http://schemas.openxmlformats.org/officeDocument/2006/math" xmlns:v="urn:schemas-microsoft-com:vml" xmlns:wp14="http://schemas.microsoft.com/office/word/2010/wordprocessingDrawing" xmlns:wp="http://schemas.openxmlformats.org/drawingml/2006/wordprocessingDrawing" xmlns:w10="urn:schemas-microsoft-com:office:word" xmlns:w="http://schemas.openxmlformats.org/wordprocessingml/2006/main" xmlns:w14="http://schemas.microsoft.com/office/word/2010/wordml" xmlns:w15="http://schemas.microsoft.com/office/word/2012/wordml" xmlns:w16se="http://schemas.microsoft.com/office/word/2015/wordml/symex" xmlns:wpg="http://schemas.microsoft.com/office/word/2010/wordprocessingGroup" xmlns:wpi="http://schemas.microsoft.com/office/word/2010/wordprocessingInk" xmlns:wne="http://schemas.microsoft.com/office/word/2006/wordml" xmlns:wps="http://schemas.microsoft.com/office/word/2010/wordprocessingShape" mc:Ignorable="w14 w15 w16se wp14">
+<w:ftr xmlns:wpc="http://schemas.microsoft.com/office/word/2010/wordprocessingCanvas" xmlns:mo="http://schemas.microsoft.com/office/mac/office/2008/main" xmlns:mc="http://schemas.openxmlformats.org/markup-compatibility/2006" xmlns:mv="urn:schemas-microsoft-com:mac:vml" xmlns:o="urn:schemas-microsoft-com:office:office" xmlns:r="http://schemas.openxmlformats.org/officeDocument/2006/relationships" xmlns:m="http://schemas.openxmlformats.org/officeDocument/2006/math" xmlns:v="urn:schemas-microsoft-com:vml" xmlns:wp14="http://schemas.microsoft.com/office/word/2010/wordprocessingDrawing" xmlns:wp="http://schemas.openxmlformats.org/drawingml/2006/wordprocessingDrawing" xmlns:w10="urn:schemas-microsoft-com:office:word" xmlns:w="http://schemas.openxmlformats.org/wordprocessingml/2006/main" xmlns:w14="http://schemas.microsoft.com/office/word/2010/wordml" xmlns:w15="http://schemas.microsoft.com/office/word/2012/wordml" xmlns:wpg="http://schemas.microsoft.com/office/word/2010/wordprocessingGroup" xmlns:wpi="http://schemas.microsoft.com/office/word/2010/wordprocessingInk" xmlns:wne="http://schemas.microsoft.com/office/word/2006/wordml" xmlns:wps="http://schemas.microsoft.com/office/word/2010/wordprocessingShape" mc:Ignorable="w14 w15 wp14">
   <w:p>
     <w:pPr>
       <w:pStyle w:val="Footer"/>
@@ -38876,7 +38560,7 @@
 </file>
 
 <file path=word/footnotes.xml><?xml version="1.0" encoding="utf-8"?>
-<w:footnotes xmlns:wpc="http://schemas.microsoft.com/office/word/2010/wordprocessingCanvas" xmlns:cx="http://schemas.microsoft.com/office/drawing/2014/chartex" xmlns:cx1="http://schemas.microsoft.com/office/drawing/2015/9/8/chartex" xmlns:cx2="http://schemas.microsoft.com/office/drawing/2015/10/21/chartex" xmlns:mc="http://schemas.openxmlformats.org/markup-compatibility/2006" xmlns:o="urn:schemas-microsoft-com:office:office" xmlns:r="http://schemas.openxmlformats.org/officeDocument/2006/relationships" xmlns:m="http://schemas.openxmlformats.org/officeDocument/2006/math" xmlns:v="urn:schemas-microsoft-com:vml" xmlns:wp14="http://schemas.microsoft.com/office/word/2010/wordprocessingDrawing" xmlns:wp="http://schemas.openxmlformats.org/drawingml/2006/wordprocessingDrawing" xmlns:w10="urn:schemas-microsoft-com:office:word" xmlns:w="http://schemas.openxmlformats.org/wordprocessingml/2006/main" xmlns:w14="http://schemas.microsoft.com/office/word/2010/wordml" xmlns:w15="http://schemas.microsoft.com/office/word/2012/wordml" xmlns:w16se="http://schemas.microsoft.com/office/word/2015/wordml/symex" xmlns:wpg="http://schemas.microsoft.com/office/word/2010/wordprocessingGroup" xmlns:wpi="http://schemas.microsoft.com/office/word/2010/wordprocessingInk" xmlns:wne="http://schemas.microsoft.com/office/word/2006/wordml" xmlns:wps="http://schemas.microsoft.com/office/word/2010/wordprocessingShape" mc:Ignorable="w14 w15 w16se wp14">
+<w:footnotes xmlns:wpc="http://schemas.microsoft.com/office/word/2010/wordprocessingCanvas" xmlns:mo="http://schemas.microsoft.com/office/mac/office/2008/main" xmlns:mc="http://schemas.openxmlformats.org/markup-compatibility/2006" xmlns:mv="urn:schemas-microsoft-com:mac:vml" xmlns:o="urn:schemas-microsoft-com:office:office" xmlns:r="http://schemas.openxmlformats.org/officeDocument/2006/relationships" xmlns:m="http://schemas.openxmlformats.org/officeDocument/2006/math" xmlns:v="urn:schemas-microsoft-com:vml" xmlns:wp14="http://schemas.microsoft.com/office/word/2010/wordprocessingDrawing" xmlns:wp="http://schemas.openxmlformats.org/drawingml/2006/wordprocessingDrawing" xmlns:w10="urn:schemas-microsoft-com:office:word" xmlns:w="http://schemas.openxmlformats.org/wordprocessingml/2006/main" xmlns:w14="http://schemas.microsoft.com/office/word/2010/wordml" xmlns:w15="http://schemas.microsoft.com/office/word/2012/wordml" xmlns:wpg="http://schemas.microsoft.com/office/word/2010/wordprocessingGroup" xmlns:wpi="http://schemas.microsoft.com/office/word/2010/wordprocessingInk" xmlns:wne="http://schemas.microsoft.com/office/word/2006/wordml" xmlns:wps="http://schemas.microsoft.com/office/word/2010/wordprocessingShape" mc:Ignorable="w14 w15 wp14">
   <w:footnote w:type="separator" w:id="-1">
     <w:p>
       <w:r>
@@ -38899,7 +38583,7 @@
 </file>
 
 <file path=word/header1.xml><?xml version="1.0" encoding="utf-8"?>
-<w:hdr xmlns:wpc="http://schemas.microsoft.com/office/word/2010/wordprocessingCanvas" xmlns:cx="http://schemas.microsoft.com/office/drawing/2014/chartex" xmlns:cx1="http://schemas.microsoft.com/office/drawing/2015/9/8/chartex" xmlns:cx2="http://schemas.microsoft.com/office/drawing/2015/10/21/chartex" xmlns:mc="http://schemas.openxmlformats.org/markup-compatibility/2006" xmlns:o="urn:schemas-microsoft-com:office:office" xmlns:r="http://schemas.openxmlformats.org/officeDocument/2006/relationships" xmlns:m="http://schemas.openxmlformats.org/officeDocument/2006/math" xmlns:v="urn:schemas-microsoft-com:vml" xmlns:wp14="http://schemas.microsoft.com/office/word/2010/wordprocessingDrawing" xmlns:wp="http://schemas.openxmlformats.org/drawingml/2006/wordprocessingDrawing" xmlns:w10="urn:schemas-microsoft-com:office:word" xmlns:w="http://schemas.openxmlformats.org/wordprocessingml/2006/main" xmlns:w14="http://schemas.microsoft.com/office/word/2010/wordml" xmlns:w15="http://schemas.microsoft.com/office/word/2012/wordml" xmlns:w16se="http://schemas.microsoft.com/office/word/2015/wordml/symex" xmlns:wpg="http://schemas.microsoft.com/office/word/2010/wordprocessingGroup" xmlns:wpi="http://schemas.microsoft.com/office/word/2010/wordprocessingInk" xmlns:wne="http://schemas.microsoft.com/office/word/2006/wordml" xmlns:wps="http://schemas.microsoft.com/office/word/2010/wordprocessingShape" mc:Ignorable="w14 w15 w16se wp14">
+<w:hdr xmlns:wpc="http://schemas.microsoft.com/office/word/2010/wordprocessingCanvas" xmlns:mo="http://schemas.microsoft.com/office/mac/office/2008/main" xmlns:mc="http://schemas.openxmlformats.org/markup-compatibility/2006" xmlns:mv="urn:schemas-microsoft-com:mac:vml" xmlns:o="urn:schemas-microsoft-com:office:office" xmlns:r="http://schemas.openxmlformats.org/officeDocument/2006/relationships" xmlns:m="http://schemas.openxmlformats.org/officeDocument/2006/math" xmlns:v="urn:schemas-microsoft-com:vml" xmlns:wp14="http://schemas.microsoft.com/office/word/2010/wordprocessingDrawing" xmlns:wp="http://schemas.openxmlformats.org/drawingml/2006/wordprocessingDrawing" xmlns:w10="urn:schemas-microsoft-com:office:word" xmlns:w="http://schemas.openxmlformats.org/wordprocessingml/2006/main" xmlns:w14="http://schemas.microsoft.com/office/word/2010/wordml" xmlns:w15="http://schemas.microsoft.com/office/word/2012/wordml" xmlns:wpg="http://schemas.microsoft.com/office/word/2010/wordprocessingGroup" xmlns:wpi="http://schemas.microsoft.com/office/word/2010/wordprocessingInk" xmlns:wne="http://schemas.microsoft.com/office/word/2006/wordml" xmlns:wps="http://schemas.microsoft.com/office/word/2010/wordprocessingShape" mc:Ignorable="w14 w15 wp14">
   <w:p>
     <w:pPr>
       <w:pStyle w:val="Header"/>
@@ -38925,7 +38609,7 @@
 </file>
 
 <file path=word/header2.xml><?xml version="1.0" encoding="utf-8"?>
-<w:hdr xmlns:wpc="http://schemas.microsoft.com/office/word/2010/wordprocessingCanvas" xmlns:cx="http://schemas.microsoft.com/office/drawing/2014/chartex" xmlns:cx1="http://schemas.microsoft.com/office/drawing/2015/9/8/chartex" xmlns:cx2="http://schemas.microsoft.com/office/drawing/2015/10/21/chartex" xmlns:mc="http://schemas.openxmlformats.org/markup-compatibility/2006" xmlns:o="urn:schemas-microsoft-com:office:office" xmlns:r="http://schemas.openxmlformats.org/officeDocument/2006/relationships" xmlns:m="http://schemas.openxmlformats.org/officeDocument/2006/math" xmlns:v="urn:schemas-microsoft-com:vml" xmlns:wp14="http://schemas.microsoft.com/office/word/2010/wordprocessingDrawing" xmlns:wp="http://schemas.openxmlformats.org/drawingml/2006/wordprocessingDrawing" xmlns:w10="urn:schemas-microsoft-com:office:word" xmlns:w="http://schemas.openxmlformats.org/wordprocessingml/2006/main" xmlns:w14="http://schemas.microsoft.com/office/word/2010/wordml" xmlns:w15="http://schemas.microsoft.com/office/word/2012/wordml" xmlns:w16se="http://schemas.microsoft.com/office/word/2015/wordml/symex" xmlns:wpg="http://schemas.microsoft.com/office/word/2010/wordprocessingGroup" xmlns:wpi="http://schemas.microsoft.com/office/word/2010/wordprocessingInk" xmlns:wne="http://schemas.microsoft.com/office/word/2006/wordml" xmlns:wps="http://schemas.microsoft.com/office/word/2010/wordprocessingShape" mc:Ignorable="w14 w15 w16se wp14">
+<w:hdr xmlns:wpc="http://schemas.microsoft.com/office/word/2010/wordprocessingCanvas" xmlns:mo="http://schemas.microsoft.com/office/mac/office/2008/main" xmlns:mc="http://schemas.openxmlformats.org/markup-compatibility/2006" xmlns:mv="urn:schemas-microsoft-com:mac:vml" xmlns:o="urn:schemas-microsoft-com:office:office" xmlns:r="http://schemas.openxmlformats.org/officeDocument/2006/relationships" xmlns:m="http://schemas.openxmlformats.org/officeDocument/2006/math" xmlns:v="urn:schemas-microsoft-com:vml" xmlns:wp14="http://schemas.microsoft.com/office/word/2010/wordprocessingDrawing" xmlns:wp="http://schemas.openxmlformats.org/drawingml/2006/wordprocessingDrawing" xmlns:w10="urn:schemas-microsoft-com:office:word" xmlns:w="http://schemas.openxmlformats.org/wordprocessingml/2006/main" xmlns:w14="http://schemas.microsoft.com/office/word/2010/wordml" xmlns:w15="http://schemas.microsoft.com/office/word/2012/wordml" xmlns:wpg="http://schemas.microsoft.com/office/word/2010/wordprocessingGroup" xmlns:wpi="http://schemas.microsoft.com/office/word/2010/wordprocessingInk" xmlns:wne="http://schemas.microsoft.com/office/word/2006/wordml" xmlns:wps="http://schemas.microsoft.com/office/word/2010/wordprocessingShape" mc:Ignorable="w14 w15 wp14">
   <w:p>
     <w:pPr>
       <w:pStyle w:val="Header"/>
@@ -38963,7 +38647,7 @@
 </file>
 
 <file path=word/header3.xml><?xml version="1.0" encoding="utf-8"?>
-<w:hdr xmlns:wpc="http://schemas.microsoft.com/office/word/2010/wordprocessingCanvas" xmlns:cx="http://schemas.microsoft.com/office/drawing/2014/chartex" xmlns:cx1="http://schemas.microsoft.com/office/drawing/2015/9/8/chartex" xmlns:cx2="http://schemas.microsoft.com/office/drawing/2015/10/21/chartex" xmlns:mc="http://schemas.openxmlformats.org/markup-compatibility/2006" xmlns:o="urn:schemas-microsoft-com:office:office" xmlns:r="http://schemas.openxmlformats.org/officeDocument/2006/relationships" xmlns:m="http://schemas.openxmlformats.org/officeDocument/2006/math" xmlns:v="urn:schemas-microsoft-com:vml" xmlns:wp14="http://schemas.microsoft.com/office/word/2010/wordprocessingDrawing" xmlns:wp="http://schemas.openxmlformats.org/drawingml/2006/wordprocessingDrawing" xmlns:w10="urn:schemas-microsoft-com:office:word" xmlns:w="http://schemas.openxmlformats.org/wordprocessingml/2006/main" xmlns:w14="http://schemas.microsoft.com/office/word/2010/wordml" xmlns:w15="http://schemas.microsoft.com/office/word/2012/wordml" xmlns:w16se="http://schemas.microsoft.com/office/word/2015/wordml/symex" xmlns:wpg="http://schemas.microsoft.com/office/word/2010/wordprocessingGroup" xmlns:wpi="http://schemas.microsoft.com/office/word/2010/wordprocessingInk" xmlns:wne="http://schemas.microsoft.com/office/word/2006/wordml" xmlns:wps="http://schemas.microsoft.com/office/word/2010/wordprocessingShape" mc:Ignorable="w14 w15 w16se wp14">
+<w:hdr xmlns:wpc="http://schemas.microsoft.com/office/word/2010/wordprocessingCanvas" xmlns:mo="http://schemas.microsoft.com/office/mac/office/2008/main" xmlns:mc="http://schemas.openxmlformats.org/markup-compatibility/2006" xmlns:mv="urn:schemas-microsoft-com:mac:vml" xmlns:o="urn:schemas-microsoft-com:office:office" xmlns:r="http://schemas.openxmlformats.org/officeDocument/2006/relationships" xmlns:m="http://schemas.openxmlformats.org/officeDocument/2006/math" xmlns:v="urn:schemas-microsoft-com:vml" xmlns:wp14="http://schemas.microsoft.com/office/word/2010/wordprocessingDrawing" xmlns:wp="http://schemas.openxmlformats.org/drawingml/2006/wordprocessingDrawing" xmlns:w10="urn:schemas-microsoft-com:office:word" xmlns:w="http://schemas.openxmlformats.org/wordprocessingml/2006/main" xmlns:w14="http://schemas.microsoft.com/office/word/2010/wordml" xmlns:w15="http://schemas.microsoft.com/office/word/2012/wordml" xmlns:wpg="http://schemas.microsoft.com/office/word/2010/wordprocessingGroup" xmlns:wpi="http://schemas.microsoft.com/office/word/2010/wordprocessingInk" xmlns:wne="http://schemas.microsoft.com/office/word/2006/wordml" xmlns:wps="http://schemas.microsoft.com/office/word/2010/wordprocessingShape" mc:Ignorable="w14 w15 wp14">
   <w:p>
     <w:pPr>
       <w:pStyle w:val="Header"/>
@@ -39018,7 +38702,7 @@
 </file>
 
 <file path=word/header4.xml><?xml version="1.0" encoding="utf-8"?>
-<w:hdr xmlns:wpc="http://schemas.microsoft.com/office/word/2010/wordprocessingCanvas" xmlns:cx="http://schemas.microsoft.com/office/drawing/2014/chartex" xmlns:cx1="http://schemas.microsoft.com/office/drawing/2015/9/8/chartex" xmlns:cx2="http://schemas.microsoft.com/office/drawing/2015/10/21/chartex" xmlns:mc="http://schemas.openxmlformats.org/markup-compatibility/2006" xmlns:o="urn:schemas-microsoft-com:office:office" xmlns:r="http://schemas.openxmlformats.org/officeDocument/2006/relationships" xmlns:m="http://schemas.openxmlformats.org/officeDocument/2006/math" xmlns:v="urn:schemas-microsoft-com:vml" xmlns:wp14="http://schemas.microsoft.com/office/word/2010/wordprocessingDrawing" xmlns:wp="http://schemas.openxmlformats.org/drawingml/2006/wordprocessingDrawing" xmlns:w10="urn:schemas-microsoft-com:office:word" xmlns:w="http://schemas.openxmlformats.org/wordprocessingml/2006/main" xmlns:w14="http://schemas.microsoft.com/office/word/2010/wordml" xmlns:w15="http://schemas.microsoft.com/office/word/2012/wordml" xmlns:w16se="http://schemas.microsoft.com/office/word/2015/wordml/symex" xmlns:wpg="http://schemas.microsoft.com/office/word/2010/wordprocessingGroup" xmlns:wpi="http://schemas.microsoft.com/office/word/2010/wordprocessingInk" xmlns:wne="http://schemas.microsoft.com/office/word/2006/wordml" xmlns:wps="http://schemas.microsoft.com/office/word/2010/wordprocessingShape" mc:Ignorable="w14 w15 w16se wp14">
+<w:hdr xmlns:wpc="http://schemas.microsoft.com/office/word/2010/wordprocessingCanvas" xmlns:mo="http://schemas.microsoft.com/office/mac/office/2008/main" xmlns:mc="http://schemas.openxmlformats.org/markup-compatibility/2006" xmlns:mv="urn:schemas-microsoft-com:mac:vml" xmlns:o="urn:schemas-microsoft-com:office:office" xmlns:r="http://schemas.openxmlformats.org/officeDocument/2006/relationships" xmlns:m="http://schemas.openxmlformats.org/officeDocument/2006/math" xmlns:v="urn:schemas-microsoft-com:vml" xmlns:wp14="http://schemas.microsoft.com/office/word/2010/wordprocessingDrawing" xmlns:wp="http://schemas.openxmlformats.org/drawingml/2006/wordprocessingDrawing" xmlns:w10="urn:schemas-microsoft-com:office:word" xmlns:w="http://schemas.openxmlformats.org/wordprocessingml/2006/main" xmlns:w14="http://schemas.microsoft.com/office/word/2010/wordml" xmlns:w15="http://schemas.microsoft.com/office/word/2012/wordml" xmlns:wpg="http://schemas.microsoft.com/office/word/2010/wordprocessingGroup" xmlns:wpi="http://schemas.microsoft.com/office/word/2010/wordprocessingInk" xmlns:wne="http://schemas.microsoft.com/office/word/2006/wordml" xmlns:wps="http://schemas.microsoft.com/office/word/2010/wordprocessingShape" mc:Ignorable="w14 w15 wp14">
   <w:p>
     <w:pPr>
       <w:pStyle w:val="Header"/>
@@ -39028,7 +38712,7 @@
 </file>
 
 <file path=word/header5.xml><?xml version="1.0" encoding="utf-8"?>
-<w:hdr xmlns:wpc="http://schemas.microsoft.com/office/word/2010/wordprocessingCanvas" xmlns:cx="http://schemas.microsoft.com/office/drawing/2014/chartex" xmlns:cx1="http://schemas.microsoft.com/office/drawing/2015/9/8/chartex" xmlns:cx2="http://schemas.microsoft.com/office/drawing/2015/10/21/chartex" xmlns:mc="http://schemas.openxmlformats.org/markup-compatibility/2006" xmlns:o="urn:schemas-microsoft-com:office:office" xmlns:r="http://schemas.openxmlformats.org/officeDocument/2006/relationships" xmlns:m="http://schemas.openxmlformats.org/officeDocument/2006/math" xmlns:v="urn:schemas-microsoft-com:vml" xmlns:wp14="http://schemas.microsoft.com/office/word/2010/wordprocessingDrawing" xmlns:wp="http://schemas.openxmlformats.org/drawingml/2006/wordprocessingDrawing" xmlns:w10="urn:schemas-microsoft-com:office:word" xmlns:w="http://schemas.openxmlformats.org/wordprocessingml/2006/main" xmlns:w14="http://schemas.microsoft.com/office/word/2010/wordml" xmlns:w15="http://schemas.microsoft.com/office/word/2012/wordml" xmlns:w16se="http://schemas.microsoft.com/office/word/2015/wordml/symex" xmlns:wpg="http://schemas.microsoft.com/office/word/2010/wordprocessingGroup" xmlns:wpi="http://schemas.microsoft.com/office/word/2010/wordprocessingInk" xmlns:wne="http://schemas.microsoft.com/office/word/2006/wordml" xmlns:wps="http://schemas.microsoft.com/office/word/2010/wordprocessingShape" mc:Ignorable="w14 w15 w16se wp14">
+<w:hdr xmlns:wpc="http://schemas.microsoft.com/office/word/2010/wordprocessingCanvas" xmlns:mo="http://schemas.microsoft.com/office/mac/office/2008/main" xmlns:mc="http://schemas.openxmlformats.org/markup-compatibility/2006" xmlns:mv="urn:schemas-microsoft-com:mac:vml" xmlns:o="urn:schemas-microsoft-com:office:office" xmlns:r="http://schemas.openxmlformats.org/officeDocument/2006/relationships" xmlns:m="http://schemas.openxmlformats.org/officeDocument/2006/math" xmlns:v="urn:schemas-microsoft-com:vml" xmlns:wp14="http://schemas.microsoft.com/office/word/2010/wordprocessingDrawing" xmlns:wp="http://schemas.openxmlformats.org/drawingml/2006/wordprocessingDrawing" xmlns:w10="urn:schemas-microsoft-com:office:word" xmlns:w="http://schemas.openxmlformats.org/wordprocessingml/2006/main" xmlns:w14="http://schemas.microsoft.com/office/word/2010/wordml" xmlns:w15="http://schemas.microsoft.com/office/word/2012/wordml" xmlns:wpg="http://schemas.microsoft.com/office/word/2010/wordprocessingGroup" xmlns:wpi="http://schemas.microsoft.com/office/word/2010/wordprocessingInk" xmlns:wne="http://schemas.microsoft.com/office/word/2006/wordml" xmlns:wps="http://schemas.microsoft.com/office/word/2010/wordprocessingShape" mc:Ignorable="w14 w15 wp14">
   <w:p>
     <w:pPr>
       <w:pStyle w:val="Header"/>
@@ -39047,7 +38731,7 @@
 </file>
 
 <file path=word/header6.xml><?xml version="1.0" encoding="utf-8"?>
-<w:hdr xmlns:wpc="http://schemas.microsoft.com/office/word/2010/wordprocessingCanvas" xmlns:cx="http://schemas.microsoft.com/office/drawing/2014/chartex" xmlns:cx1="http://schemas.microsoft.com/office/drawing/2015/9/8/chartex" xmlns:cx2="http://schemas.microsoft.com/office/drawing/2015/10/21/chartex" xmlns:mc="http://schemas.openxmlformats.org/markup-compatibility/2006" xmlns:o="urn:schemas-microsoft-com:office:office" xmlns:r="http://schemas.openxmlformats.org/officeDocument/2006/relationships" xmlns:m="http://schemas.openxmlformats.org/officeDocument/2006/math" xmlns:v="urn:schemas-microsoft-com:vml" xmlns:wp14="http://schemas.microsoft.com/office/word/2010/wordprocessingDrawing" xmlns:wp="http://schemas.openxmlformats.org/drawingml/2006/wordprocessingDrawing" xmlns:w10="urn:schemas-microsoft-com:office:word" xmlns:w="http://schemas.openxmlformats.org/wordprocessingml/2006/main" xmlns:w14="http://schemas.microsoft.com/office/word/2010/wordml" xmlns:w15="http://schemas.microsoft.com/office/word/2012/wordml" xmlns:w16se="http://schemas.microsoft.com/office/word/2015/wordml/symex" xmlns:wpg="http://schemas.microsoft.com/office/word/2010/wordprocessingGroup" xmlns:wpi="http://schemas.microsoft.com/office/word/2010/wordprocessingInk" xmlns:wne="http://schemas.microsoft.com/office/word/2006/wordml" xmlns:wps="http://schemas.microsoft.com/office/word/2010/wordprocessingShape" mc:Ignorable="w14 w15 w16se wp14">
+<w:hdr xmlns:wpc="http://schemas.microsoft.com/office/word/2010/wordprocessingCanvas" xmlns:mo="http://schemas.microsoft.com/office/mac/office/2008/main" xmlns:mc="http://schemas.openxmlformats.org/markup-compatibility/2006" xmlns:mv="urn:schemas-microsoft-com:mac:vml" xmlns:o="urn:schemas-microsoft-com:office:office" xmlns:r="http://schemas.openxmlformats.org/officeDocument/2006/relationships" xmlns:m="http://schemas.openxmlformats.org/officeDocument/2006/math" xmlns:v="urn:schemas-microsoft-com:vml" xmlns:wp14="http://schemas.microsoft.com/office/word/2010/wordprocessingDrawing" xmlns:wp="http://schemas.openxmlformats.org/drawingml/2006/wordprocessingDrawing" xmlns:w10="urn:schemas-microsoft-com:office:word" xmlns:w="http://schemas.openxmlformats.org/wordprocessingml/2006/main" xmlns:w14="http://schemas.microsoft.com/office/word/2010/wordml" xmlns:w15="http://schemas.microsoft.com/office/word/2012/wordml" xmlns:wpg="http://schemas.microsoft.com/office/word/2010/wordprocessingGroup" xmlns:wpi="http://schemas.microsoft.com/office/word/2010/wordprocessingInk" xmlns:wne="http://schemas.microsoft.com/office/word/2006/wordml" xmlns:wps="http://schemas.microsoft.com/office/word/2010/wordprocessingShape" mc:Ignorable="w14 w15 wp14">
   <w:p>
     <w:pPr>
       <w:pStyle w:val="Header"/>
@@ -39066,8 +38750,8 @@
 </file>
 
 <file path=word/numbering.xml><?xml version="1.0" encoding="utf-8"?>
-<w:numbering xmlns:wpc="http://schemas.microsoft.com/office/word/2010/wordprocessingCanvas" xmlns:cx="http://schemas.microsoft.com/office/drawing/2014/chartex" xmlns:cx1="http://schemas.microsoft.com/office/drawing/2015/9/8/chartex" xmlns:cx2="http://schemas.microsoft.com/office/drawing/2015/10/21/chartex" xmlns:mc="http://schemas.openxmlformats.org/markup-compatibility/2006" xmlns:o="urn:schemas-microsoft-com:office:office" xmlns:r="http://schemas.openxmlformats.org/officeDocument/2006/relationships" xmlns:m="http://schemas.openxmlformats.org/officeDocument/2006/math" xmlns:v="urn:schemas-microsoft-com:vml" xmlns:wp14="http://schemas.microsoft.com/office/word/2010/wordprocessingDrawing" xmlns:wp="http://schemas.openxmlformats.org/drawingml/2006/wordprocessingDrawing" xmlns:w10="urn:schemas-microsoft-com:office:word" xmlns:w="http://schemas.openxmlformats.org/wordprocessingml/2006/main" xmlns:w14="http://schemas.microsoft.com/office/word/2010/wordml" xmlns:w15="http://schemas.microsoft.com/office/word/2012/wordml" xmlns:w16se="http://schemas.microsoft.com/office/word/2015/wordml/symex" xmlns:wpg="http://schemas.microsoft.com/office/word/2010/wordprocessingGroup" xmlns:wpi="http://schemas.microsoft.com/office/word/2010/wordprocessingInk" xmlns:wne="http://schemas.microsoft.com/office/word/2006/wordml" xmlns:wps="http://schemas.microsoft.com/office/word/2010/wordprocessingShape" mc:Ignorable="w14 w15 w16se wp14">
-  <w:abstractNum w:abstractNumId="0" w15:restartNumberingAfterBreak="0">
+<w:numbering xmlns:wpc="http://schemas.microsoft.com/office/word/2010/wordprocessingCanvas" xmlns:mo="http://schemas.microsoft.com/office/mac/office/2008/main" xmlns:mc="http://schemas.openxmlformats.org/markup-compatibility/2006" xmlns:mv="urn:schemas-microsoft-com:mac:vml" xmlns:o="urn:schemas-microsoft-com:office:office" xmlns:r="http://schemas.openxmlformats.org/officeDocument/2006/relationships" xmlns:m="http://schemas.openxmlformats.org/officeDocument/2006/math" xmlns:v="urn:schemas-microsoft-com:vml" xmlns:wp14="http://schemas.microsoft.com/office/word/2010/wordprocessingDrawing" xmlns:wp="http://schemas.openxmlformats.org/drawingml/2006/wordprocessingDrawing" xmlns:w10="urn:schemas-microsoft-com:office:word" xmlns:w="http://schemas.openxmlformats.org/wordprocessingml/2006/main" xmlns:w14="http://schemas.microsoft.com/office/word/2010/wordml" xmlns:w15="http://schemas.microsoft.com/office/word/2012/wordml" xmlns:wpg="http://schemas.microsoft.com/office/word/2010/wordprocessingGroup" xmlns:wpi="http://schemas.microsoft.com/office/word/2010/wordprocessingInk" xmlns:wne="http://schemas.microsoft.com/office/word/2006/wordml" xmlns:wps="http://schemas.microsoft.com/office/word/2010/wordprocessingShape" mc:Ignorable="w14 w15 wp14">
+  <w:abstractNum w:abstractNumId="0">
     <w:nsid w:val="FFFFFF1D"/>
     <w:multiLevelType w:val="multilevel"/>
     <w:tmpl w:val="FDA68722"/>
@@ -39207,7 +38891,7 @@
       </w:rPr>
     </w:lvl>
   </w:abstractNum>
-  <w:abstractNum w:abstractNumId="1" w15:restartNumberingAfterBreak="0">
+  <w:abstractNum w:abstractNumId="1">
     <w:nsid w:val="02B2220D"/>
     <w:multiLevelType w:val="hybridMultilevel"/>
     <w:tmpl w:val="0D5CF798"/>
@@ -39320,7 +39004,7 @@
       </w:rPr>
     </w:lvl>
   </w:abstractNum>
-  <w:abstractNum w:abstractNumId="2" w15:restartNumberingAfterBreak="0">
+  <w:abstractNum w:abstractNumId="2">
     <w:nsid w:val="0C20472B"/>
     <w:multiLevelType w:val="hybridMultilevel"/>
     <w:tmpl w:val="FDC87DB0"/>
@@ -39433,7 +39117,7 @@
       </w:rPr>
     </w:lvl>
   </w:abstractNum>
-  <w:abstractNum w:abstractNumId="3" w15:restartNumberingAfterBreak="0">
+  <w:abstractNum w:abstractNumId="3">
     <w:nsid w:val="2C0168D0"/>
     <w:multiLevelType w:val="hybridMultilevel"/>
     <w:tmpl w:val="8D3A8C5E"/>
@@ -39574,7 +39258,7 @@
       </w:rPr>
     </w:lvl>
   </w:abstractNum>
-  <w:abstractNum w:abstractNumId="4" w15:restartNumberingAfterBreak="0">
+  <w:abstractNum w:abstractNumId="4">
     <w:nsid w:val="3A283F2F"/>
     <w:multiLevelType w:val="hybridMultilevel"/>
     <w:tmpl w:val="6D7CCEDA"/>
@@ -39687,7 +39371,7 @@
       </w:rPr>
     </w:lvl>
   </w:abstractNum>
-  <w:abstractNum w:abstractNumId="5" w15:restartNumberingAfterBreak="0">
+  <w:abstractNum w:abstractNumId="5">
     <w:nsid w:val="3E0D398A"/>
     <w:multiLevelType w:val="multilevel"/>
     <w:tmpl w:val="82020D20"/>
@@ -39808,7 +39492,7 @@
       </w:rPr>
     </w:lvl>
   </w:abstractNum>
-  <w:abstractNum w:abstractNumId="6" w15:restartNumberingAfterBreak="0">
+  <w:abstractNum w:abstractNumId="6">
     <w:nsid w:val="3F1B3BB4"/>
     <w:multiLevelType w:val="hybridMultilevel"/>
     <w:tmpl w:val="39BAF278"/>
@@ -39894,7 +39578,7 @@
       </w:pPr>
     </w:lvl>
   </w:abstractNum>
-  <w:abstractNum w:abstractNumId="7" w15:restartNumberingAfterBreak="0">
+  <w:abstractNum w:abstractNumId="7">
     <w:nsid w:val="459E118C"/>
     <w:multiLevelType w:val="hybridMultilevel"/>
     <w:tmpl w:val="6F3014D4"/>
@@ -40007,7 +39691,7 @@
       </w:rPr>
     </w:lvl>
   </w:abstractNum>
-  <w:abstractNum w:abstractNumId="8" w15:restartNumberingAfterBreak="0">
+  <w:abstractNum w:abstractNumId="8">
     <w:nsid w:val="48B87022"/>
     <w:multiLevelType w:val="hybridMultilevel"/>
     <w:tmpl w:val="1F4E61EE"/>
@@ -40120,7 +39804,7 @@
       </w:rPr>
     </w:lvl>
   </w:abstractNum>
-  <w:abstractNum w:abstractNumId="9" w15:restartNumberingAfterBreak="0">
+  <w:abstractNum w:abstractNumId="9">
     <w:nsid w:val="49C66ED1"/>
     <w:multiLevelType w:val="multilevel"/>
     <w:tmpl w:val="01580836"/>
@@ -40237,7 +39921,7 @@
       </w:pPr>
     </w:lvl>
   </w:abstractNum>
-  <w:abstractNum w:abstractNumId="10" w15:restartNumberingAfterBreak="0">
+  <w:abstractNum w:abstractNumId="10">
     <w:nsid w:val="566653EE"/>
     <w:multiLevelType w:val="hybridMultilevel"/>
     <w:tmpl w:val="F33A9670"/>
@@ -40378,7 +40062,7 @@
       </w:rPr>
     </w:lvl>
   </w:abstractNum>
-  <w:abstractNum w:abstractNumId="11" w15:restartNumberingAfterBreak="0">
+  <w:abstractNum w:abstractNumId="11">
     <w:nsid w:val="6C2504BA"/>
     <w:multiLevelType w:val="multilevel"/>
     <w:tmpl w:val="04090025"/>
@@ -40473,7 +40157,7 @@
       </w:pPr>
     </w:lvl>
   </w:abstractNum>
-  <w:abstractNum w:abstractNumId="12" w15:restartNumberingAfterBreak="0">
+  <w:abstractNum w:abstractNumId="12">
     <w:nsid w:val="6E6A20DB"/>
     <w:multiLevelType w:val="hybridMultilevel"/>
     <w:tmpl w:val="59380EA0"/>
@@ -40586,7 +40270,7 @@
       </w:pPr>
     </w:lvl>
   </w:abstractNum>
-  <w:abstractNum w:abstractNumId="13" w15:restartNumberingAfterBreak="0">
+  <w:abstractNum w:abstractNumId="13">
     <w:nsid w:val="73112930"/>
     <w:multiLevelType w:val="hybridMultilevel"/>
     <w:tmpl w:val="8D9877F8"/>
@@ -40672,7 +40356,7 @@
       </w:pPr>
     </w:lvl>
   </w:abstractNum>
-  <w:abstractNum w:abstractNumId="14" w15:restartNumberingAfterBreak="0">
+  <w:abstractNum w:abstractNumId="14">
     <w:nsid w:val="7C604B7A"/>
     <w:multiLevelType w:val="hybridMultilevel"/>
     <w:tmpl w:val="F4A4B746"/>
@@ -40761,7 +40445,7 @@
       </w:pPr>
     </w:lvl>
   </w:abstractNum>
-  <w:abstractNum w:abstractNumId="15" w15:restartNumberingAfterBreak="0">
+  <w:abstractNum w:abstractNumId="15">
     <w:nsid w:val="7FE70DC4"/>
     <w:multiLevelType w:val="hybridMultilevel"/>
     <w:tmpl w:val="BFB86AF8"/>
@@ -40914,7 +40598,7 @@
 </file>
 
 <file path=word/styles.xml><?xml version="1.0" encoding="utf-8"?>
-<w:styles xmlns:mc="http://schemas.openxmlformats.org/markup-compatibility/2006" xmlns:r="http://schemas.openxmlformats.org/officeDocument/2006/relationships" xmlns:w="http://schemas.openxmlformats.org/wordprocessingml/2006/main" xmlns:w14="http://schemas.microsoft.com/office/word/2010/wordml" xmlns:w15="http://schemas.microsoft.com/office/word/2012/wordml" xmlns:w16se="http://schemas.microsoft.com/office/word/2015/wordml/symex" mc:Ignorable="w14 w15 w16se">
+<w:styles xmlns:mc="http://schemas.openxmlformats.org/markup-compatibility/2006" xmlns:r="http://schemas.openxmlformats.org/officeDocument/2006/relationships" xmlns:w="http://schemas.openxmlformats.org/wordprocessingml/2006/main" xmlns:w14="http://schemas.microsoft.com/office/word/2010/wordml" xmlns:w15="http://schemas.microsoft.com/office/word/2012/wordml" mc:Ignorable="w14 w15">
   <w:docDefaults>
     <w:rPrDefault>
       <w:rPr>
@@ -40926,7 +40610,7 @@
     </w:rPrDefault>
     <w:pPrDefault/>
   </w:docDefaults>
-  <w:latentStyles w:defLockedState="0" w:defUIPriority="99" w:defSemiHidden="0" w:defUnhideWhenUsed="0" w:defQFormat="0" w:count="373">
+  <w:latentStyles w:defLockedState="0" w:defUIPriority="99" w:defSemiHidden="0" w:defUnhideWhenUsed="0" w:defQFormat="0" w:count="382">
     <w:lsdException w:name="Normal" w:uiPriority="0" w:qFormat="1"/>
     <w:lsdException w:name="heading 1" w:uiPriority="0" w:qFormat="1"/>
     <w:lsdException w:name="heading 2" w:semiHidden="1" w:uiPriority="0" w:unhideWhenUsed="1" w:qFormat="1"/>
@@ -41925,6 +41609,7 @@
     <w:tblPr>
       <w:tblStyleRowBandSize w:val="1"/>
       <w:tblStyleColBandSize w:val="1"/>
+      <w:tblInd w:w="0" w:type="dxa"/>
       <w:tblBorders>
         <w:top w:val="single" w:sz="4" w:space="0" w:color="8EAADB" w:themeColor="accent5" w:themeTint="99"/>
         <w:left w:val="single" w:sz="4" w:space="0" w:color="8EAADB" w:themeColor="accent5" w:themeTint="99"/>
@@ -41933,6 +41618,12 @@
         <w:insideH w:val="single" w:sz="4" w:space="0" w:color="8EAADB" w:themeColor="accent5" w:themeTint="99"/>
         <w:insideV w:val="single" w:sz="4" w:space="0" w:color="8EAADB" w:themeColor="accent5" w:themeTint="99"/>
       </w:tblBorders>
+      <w:tblCellMar>
+        <w:top w:w="0" w:type="dxa"/>
+        <w:left w:w="108" w:type="dxa"/>
+        <w:bottom w:w="0" w:type="dxa"/>
+        <w:right w:w="108" w:type="dxa"/>
+      </w:tblCellMar>
     </w:tblPr>
     <w:tblStylePr w:type="firstRow">
       <w:rPr>
@@ -42019,6 +41710,13 @@
     <w:tblPr>
       <w:tblStyleRowBandSize w:val="1"/>
       <w:tblStyleColBandSize w:val="1"/>
+      <w:tblInd w:w="0" w:type="dxa"/>
+      <w:tblCellMar>
+        <w:top w:w="0" w:type="dxa"/>
+        <w:left w:w="108" w:type="dxa"/>
+        <w:bottom w:w="0" w:type="dxa"/>
+        <w:right w:w="108" w:type="dxa"/>
+      </w:tblCellMar>
     </w:tblPr>
     <w:tblStylePr w:type="firstRow">
       <w:rPr>
@@ -43074,6 +42772,7 @@
       <w:szCs w:val="20"/>
     </w:rPr>
     <w:tblPr>
+      <w:tblInd w:w="0" w:type="dxa"/>
       <w:tblBorders>
         <w:top w:val="single" w:sz="4" w:space="0" w:color="auto"/>
         <w:left w:val="single" w:sz="4" w:space="0" w:color="auto"/>
@@ -43082,6 +42781,12 @@
         <w:insideH w:val="single" w:sz="4" w:space="0" w:color="auto"/>
         <w:insideV w:val="single" w:sz="4" w:space="0" w:color="auto"/>
       </w:tblBorders>
+      <w:tblCellMar>
+        <w:top w:w="0" w:type="dxa"/>
+        <w:left w:w="108" w:type="dxa"/>
+        <w:bottom w:w="0" w:type="dxa"/>
+        <w:right w:w="108" w:type="dxa"/>
+      </w:tblCellMar>
     </w:tblPr>
   </w:style>
   <w:style w:type="table" w:styleId="GridTable6Colorful">
@@ -43098,6 +42803,7 @@
     <w:tblPr>
       <w:tblStyleRowBandSize w:val="1"/>
       <w:tblStyleColBandSize w:val="1"/>
+      <w:tblInd w:w="0" w:type="dxa"/>
       <w:tblBorders>
         <w:top w:val="single" w:sz="4" w:space="0" w:color="666666"/>
         <w:left w:val="single" w:sz="4" w:space="0" w:color="666666"/>
@@ -43106,6 +42812,12 @@
         <w:insideH w:val="single" w:sz="4" w:space="0" w:color="666666"/>
         <w:insideV w:val="single" w:sz="4" w:space="0" w:color="666666"/>
       </w:tblBorders>
+      <w:tblCellMar>
+        <w:top w:w="0" w:type="dxa"/>
+        <w:left w:w="108" w:type="dxa"/>
+        <w:bottom w:w="0" w:type="dxa"/>
+        <w:right w:w="108" w:type="dxa"/>
+      </w:tblCellMar>
     </w:tblPr>
     <w:tblStylePr w:type="firstRow">
       <w:rPr>
@@ -43168,6 +42880,7 @@
       <w:szCs w:val="20"/>
     </w:rPr>
     <w:tblPr>
+      <w:tblInd w:w="0" w:type="dxa"/>
       <w:tblBorders>
         <w:top w:val="single" w:sz="4" w:space="0" w:color="BFBFBF"/>
         <w:left w:val="single" w:sz="4" w:space="0" w:color="BFBFBF"/>
@@ -43176,6 +42889,12 @@
         <w:insideH w:val="single" w:sz="4" w:space="0" w:color="BFBFBF"/>
         <w:insideV w:val="single" w:sz="4" w:space="0" w:color="BFBFBF"/>
       </w:tblBorders>
+      <w:tblCellMar>
+        <w:top w:w="0" w:type="dxa"/>
+        <w:left w:w="108" w:type="dxa"/>
+        <w:bottom w:w="0" w:type="dxa"/>
+        <w:right w:w="108" w:type="dxa"/>
+      </w:tblCellMar>
     </w:tblPr>
   </w:style>
   <w:style w:type="paragraph" w:customStyle="1" w:styleId="SAMPLE1">
@@ -43228,6 +42947,13 @@
     <w:tblPr>
       <w:tblStyleRowBandSize w:val="1"/>
       <w:tblStyleColBandSize w:val="1"/>
+      <w:tblInd w:w="0" w:type="dxa"/>
+      <w:tblCellMar>
+        <w:top w:w="0" w:type="dxa"/>
+        <w:left w:w="108" w:type="dxa"/>
+        <w:bottom w:w="0" w:type="dxa"/>
+        <w:right w:w="108" w:type="dxa"/>
+      </w:tblCellMar>
     </w:tblPr>
     <w:tblStylePr w:type="firstRow">
       <w:rPr>
@@ -43318,6 +43044,7 @@
     <w:tblPr>
       <w:tblStyleRowBandSize w:val="1"/>
       <w:tblStyleColBandSize w:val="1"/>
+      <w:tblInd w:w="0" w:type="dxa"/>
       <w:tblBorders>
         <w:top w:val="single" w:sz="4" w:space="0" w:color="BFBFBF" w:themeColor="background1" w:themeShade="BF"/>
         <w:left w:val="single" w:sz="4" w:space="0" w:color="BFBFBF" w:themeColor="background1" w:themeShade="BF"/>
@@ -43326,6 +43053,12 @@
         <w:insideH w:val="single" w:sz="4" w:space="0" w:color="BFBFBF" w:themeColor="background1" w:themeShade="BF"/>
         <w:insideV w:val="single" w:sz="4" w:space="0" w:color="BFBFBF" w:themeColor="background1" w:themeShade="BF"/>
       </w:tblBorders>
+      <w:tblCellMar>
+        <w:top w:w="0" w:type="dxa"/>
+        <w:left w:w="108" w:type="dxa"/>
+        <w:bottom w:w="0" w:type="dxa"/>
+        <w:right w:w="108" w:type="dxa"/>
+      </w:tblCellMar>
     </w:tblPr>
     <w:tblStylePr w:type="firstRow">
       <w:rPr>
@@ -43383,6 +43116,7 @@
     <w:tblPr>
       <w:tblStyleRowBandSize w:val="1"/>
       <w:tblStyleColBandSize w:val="1"/>
+      <w:tblInd w:w="0" w:type="dxa"/>
       <w:tblBorders>
         <w:top w:val="single" w:sz="4" w:space="0" w:color="9CC2E5" w:themeColor="accent1" w:themeTint="99"/>
         <w:left w:val="single" w:sz="4" w:space="0" w:color="9CC2E5" w:themeColor="accent1" w:themeTint="99"/>
@@ -43391,6 +43125,12 @@
         <w:insideH w:val="single" w:sz="4" w:space="0" w:color="9CC2E5" w:themeColor="accent1" w:themeTint="99"/>
         <w:insideV w:val="single" w:sz="4" w:space="0" w:color="9CC2E5" w:themeColor="accent1" w:themeTint="99"/>
       </w:tblBorders>
+      <w:tblCellMar>
+        <w:top w:w="0" w:type="dxa"/>
+        <w:left w:w="108" w:type="dxa"/>
+        <w:bottom w:w="0" w:type="dxa"/>
+        <w:right w:w="108" w:type="dxa"/>
+      </w:tblCellMar>
     </w:tblPr>
     <w:tblStylePr w:type="firstRow">
       <w:rPr>
@@ -43456,12 +43196,19 @@
     <w:tblPr>
       <w:tblStyleRowBandSize w:val="1"/>
       <w:tblStyleColBandSize w:val="1"/>
+      <w:tblInd w:w="0" w:type="dxa"/>
       <w:tblBorders>
         <w:top w:val="single" w:sz="2" w:space="0" w:color="666666" w:themeColor="text1" w:themeTint="99"/>
         <w:bottom w:val="single" w:sz="2" w:space="0" w:color="666666" w:themeColor="text1" w:themeTint="99"/>
         <w:insideH w:val="single" w:sz="2" w:space="0" w:color="666666" w:themeColor="text1" w:themeTint="99"/>
         <w:insideV w:val="single" w:sz="2" w:space="0" w:color="666666" w:themeColor="text1" w:themeTint="99"/>
       </w:tblBorders>
+      <w:tblCellMar>
+        <w:top w:w="0" w:type="dxa"/>
+        <w:left w:w="108" w:type="dxa"/>
+        <w:bottom w:w="0" w:type="dxa"/>
+        <w:right w:w="108" w:type="dxa"/>
+      </w:tblCellMar>
     </w:tblPr>
     <w:tblStylePr w:type="firstRow">
       <w:rPr>
@@ -43882,7 +43629,7 @@
 </file>
 
 <file path=customXml/itemProps2.xml><?xml version="1.0" encoding="utf-8"?>
-<ds:datastoreItem xmlns:ds="http://schemas.openxmlformats.org/officeDocument/2006/customXml" ds:itemID="{D604B6D1-AE00-44D2-903F-7FC4E4E2165F}">
+<ds:datastoreItem xmlns:ds="http://schemas.openxmlformats.org/officeDocument/2006/customXml" ds:itemID="{96A215EB-487F-1649-9A07-8BC2E3B549DA}">
   <ds:schemaRefs>
     <ds:schemaRef ds:uri="http://schemas.openxmlformats.org/officeDocument/2006/bibliography"/>
   </ds:schemaRefs>

</xml_diff>